<commit_message>
Updated with the derivation of the standard deviation
</commit_message>
<xml_diff>
--- a/Lab1/Lab1.docx
+++ b/Lab1/Lab1.docx
@@ -891,15 +891,2132 @@
       </w:pPr>
       <w:r>
         <w:rPr>
+          <w:rFonts w:eastAsiaTheme="minorEastAsia"/>
+        </w:rPr>
+        <w:lastRenderedPageBreak/>
+        <w:t>We know that these two are equivalent:</w:t>
+      </w:r>
+    </w:p>
+    <w:p>
+      <w:pPr>
+        <w:rPr>
+          <w:rFonts w:eastAsiaTheme="minorEastAsia"/>
+        </w:rPr>
+      </w:pPr>
+      <m:oMathPara>
+        <m:oMath>
+          <m:r>
+            <w:rPr>
+              <w:rFonts w:ascii="Cambria Math" w:eastAsiaTheme="minorEastAsia" w:hAnsi="Cambria Math"/>
+            </w:rPr>
+            <m:t>Y=</m:t>
+          </m:r>
+          <m:d>
+            <m:dPr>
+              <m:ctrlPr>
+                <w:rPr>
+                  <w:rFonts w:ascii="Cambria Math" w:eastAsiaTheme="minorEastAsia" w:hAnsi="Cambria Math"/>
+                  <w:i/>
+                </w:rPr>
+              </m:ctrlPr>
+            </m:dPr>
+            <m:e>
+              <m:f>
+                <m:fPr>
+                  <m:ctrlPr>
+                    <w:rPr>
+                      <w:rFonts w:ascii="Cambria Math" w:eastAsiaTheme="minorEastAsia" w:hAnsi="Cambria Math"/>
+                      <w:i/>
+                    </w:rPr>
+                  </m:ctrlPr>
+                </m:fPr>
+                <m:num>
+                  <m:r>
+                    <w:rPr>
+                      <w:rFonts w:ascii="Cambria Math" w:eastAsiaTheme="minorEastAsia" w:hAnsi="Cambria Math"/>
+                    </w:rPr>
+                    <m:t>1</m:t>
+                  </m:r>
+                </m:num>
+                <m:den>
+                  <m:r>
+                    <w:rPr>
+                      <w:rFonts w:ascii="Cambria Math" w:eastAsiaTheme="minorEastAsia" w:hAnsi="Cambria Math"/>
+                    </w:rPr>
+                    <m:t>N</m:t>
+                  </m:r>
+                </m:den>
+              </m:f>
+              <m:nary>
+                <m:naryPr>
+                  <m:chr m:val="∑"/>
+                  <m:ctrlPr>
+                    <w:rPr>
+                      <w:rFonts w:ascii="Cambria Math" w:eastAsiaTheme="minorEastAsia" w:hAnsi="Cambria Math"/>
+                      <w:i/>
+                    </w:rPr>
+                  </m:ctrlPr>
+                </m:naryPr>
+                <m:sub>
+                  <m:r>
+                    <w:rPr>
+                      <w:rFonts w:ascii="Cambria Math" w:eastAsiaTheme="minorEastAsia" w:hAnsi="Cambria Math"/>
+                    </w:rPr>
+                    <m:t>i=1</m:t>
+                  </m:r>
+                </m:sub>
+                <m:sup>
+                  <m:r>
+                    <w:rPr>
+                      <w:rFonts w:ascii="Cambria Math" w:eastAsiaTheme="minorEastAsia" w:hAnsi="Cambria Math"/>
+                    </w:rPr>
+                    <m:t>N</m:t>
+                  </m:r>
+                </m:sup>
+                <m:e>
+                  <m:sSub>
+                    <m:sSubPr>
+                      <m:ctrlPr>
+                        <w:rPr>
+                          <w:rFonts w:ascii="Cambria Math" w:eastAsiaTheme="minorEastAsia" w:hAnsi="Cambria Math"/>
+                          <w:i/>
+                        </w:rPr>
+                      </m:ctrlPr>
+                    </m:sSubPr>
+                    <m:e>
+                      <m:r>
+                        <w:rPr>
+                          <w:rFonts w:ascii="Cambria Math" w:eastAsiaTheme="minorEastAsia" w:hAnsi="Cambria Math"/>
+                        </w:rPr>
+                        <m:t>x</m:t>
+                      </m:r>
+                    </m:e>
+                    <m:sub>
+                      <m:r>
+                        <w:rPr>
+                          <w:rFonts w:ascii="Cambria Math" w:eastAsiaTheme="minorEastAsia" w:hAnsi="Cambria Math"/>
+                        </w:rPr>
+                        <m:t>i</m:t>
+                      </m:r>
+                    </m:sub>
+                  </m:sSub>
+                </m:e>
+              </m:nary>
+            </m:e>
+          </m:d>
+          <m:r>
+            <w:rPr>
+              <w:rFonts w:ascii="Cambria Math" w:eastAsiaTheme="minorEastAsia" w:hAnsi="Cambria Math"/>
+            </w:rPr>
+            <m:t>-0.5</m:t>
+          </m:r>
+        </m:oMath>
+      </m:oMathPara>
+    </w:p>
+    <w:p>
+      <w:pPr>
+        <w:rPr>
+          <w:rFonts w:eastAsiaTheme="minorEastAsia"/>
+        </w:rPr>
+      </w:pPr>
+      <m:oMathPara>
+        <m:oMath>
+          <m:r>
+            <w:rPr>
+              <w:rFonts w:ascii="Cambria Math" w:eastAsiaTheme="minorEastAsia" w:hAnsi="Cambria Math"/>
+            </w:rPr>
+            <m:t>Y=</m:t>
+          </m:r>
+          <m:d>
+            <m:dPr>
+              <m:ctrlPr>
+                <w:rPr>
+                  <w:rFonts w:ascii="Cambria Math" w:eastAsiaTheme="minorEastAsia" w:hAnsi="Cambria Math"/>
+                  <w:i/>
+                </w:rPr>
+              </m:ctrlPr>
+            </m:dPr>
+            <m:e>
+              <m:f>
+                <m:fPr>
+                  <m:ctrlPr>
+                    <w:rPr>
+                      <w:rFonts w:ascii="Cambria Math" w:eastAsiaTheme="minorEastAsia" w:hAnsi="Cambria Math"/>
+                      <w:i/>
+                    </w:rPr>
+                  </m:ctrlPr>
+                </m:fPr>
+                <m:num>
+                  <m:r>
+                    <w:rPr>
+                      <w:rFonts w:ascii="Cambria Math" w:eastAsiaTheme="minorEastAsia" w:hAnsi="Cambria Math"/>
+                    </w:rPr>
+                    <m:t>1</m:t>
+                  </m:r>
+                </m:num>
+                <m:den>
+                  <m:r>
+                    <w:rPr>
+                      <w:rFonts w:ascii="Cambria Math" w:eastAsiaTheme="minorEastAsia" w:hAnsi="Cambria Math"/>
+                    </w:rPr>
+                    <m:t>N</m:t>
+                  </m:r>
+                </m:den>
+              </m:f>
+              <m:nary>
+                <m:naryPr>
+                  <m:chr m:val="∑"/>
+                  <m:ctrlPr>
+                    <w:rPr>
+                      <w:rFonts w:ascii="Cambria Math" w:eastAsiaTheme="minorEastAsia" w:hAnsi="Cambria Math"/>
+                      <w:i/>
+                    </w:rPr>
+                  </m:ctrlPr>
+                </m:naryPr>
+                <m:sub>
+                  <m:r>
+                    <w:rPr>
+                      <w:rFonts w:ascii="Cambria Math" w:eastAsiaTheme="minorEastAsia" w:hAnsi="Cambria Math"/>
+                    </w:rPr>
+                    <m:t>i=1</m:t>
+                  </m:r>
+                </m:sub>
+                <m:sup>
+                  <m:r>
+                    <w:rPr>
+                      <w:rFonts w:ascii="Cambria Math" w:eastAsiaTheme="minorEastAsia" w:hAnsi="Cambria Math"/>
+                    </w:rPr>
+                    <m:t>N</m:t>
+                  </m:r>
+                </m:sup>
+                <m:e>
+                  <m:sSub>
+                    <m:sSubPr>
+                      <m:ctrlPr>
+                        <w:rPr>
+                          <w:rFonts w:ascii="Cambria Math" w:eastAsiaTheme="minorEastAsia" w:hAnsi="Cambria Math"/>
+                          <w:i/>
+                        </w:rPr>
+                      </m:ctrlPr>
+                    </m:sSubPr>
+                    <m:e>
+                      <m:r>
+                        <w:rPr>
+                          <w:rFonts w:ascii="Cambria Math" w:eastAsiaTheme="minorEastAsia" w:hAnsi="Cambria Math"/>
+                        </w:rPr>
+                        <m:t>x</m:t>
+                      </m:r>
+                    </m:e>
+                    <m:sub>
+                      <m:r>
+                        <w:rPr>
+                          <w:rFonts w:ascii="Cambria Math" w:eastAsiaTheme="minorEastAsia" w:hAnsi="Cambria Math"/>
+                        </w:rPr>
+                        <m:t>i</m:t>
+                      </m:r>
+                    </m:sub>
+                  </m:sSub>
+                  <m:r>
+                    <w:rPr>
+                      <w:rFonts w:ascii="Cambria Math" w:eastAsiaTheme="minorEastAsia" w:hAnsi="Cambria Math"/>
+                    </w:rPr>
+                    <m:t>-0.5</m:t>
+                  </m:r>
+                </m:e>
+              </m:nary>
+            </m:e>
+          </m:d>
+        </m:oMath>
+      </m:oMathPara>
+    </w:p>
+    <w:p>
+      <w:pPr>
+        <w:rPr>
+          <w:rFonts w:eastAsiaTheme="minorEastAsia"/>
+        </w:rPr>
+      </w:pPr>
+      <w:r>
+        <w:rPr>
+          <w:rFonts w:eastAsiaTheme="minorEastAsia"/>
+        </w:rPr>
+        <w:t>You can see that they are because the only difference is that in the second formula, the 0.5 is multiplied by N and then divided by N.</w:t>
+      </w:r>
+    </w:p>
+    <w:p>
+      <w:pPr>
+        <w:rPr>
+          <w:rFonts w:eastAsiaTheme="minorEastAsia"/>
+        </w:rPr>
+      </w:pPr>
+      <w:r>
+        <w:rPr>
+          <w:rFonts w:eastAsiaTheme="minorEastAsia"/>
+        </w:rPr>
+        <w:t>The way in which we wor</w:t>
+      </w:r>
+      <w:r>
+        <w:rPr>
+          <w:rFonts w:eastAsiaTheme="minorEastAsia"/>
+        </w:rPr>
+        <w:t>k out the variance is using the following formula:</w:t>
+      </w:r>
+    </w:p>
+    <w:p>
+      <w:pPr>
+        <w:rPr>
+          <w:rFonts w:eastAsiaTheme="minorEastAsia"/>
+        </w:rPr>
+      </w:pPr>
+      <m:oMathPara>
+        <m:oMath>
+          <m:r>
+            <w:rPr>
+              <w:rFonts w:ascii="Cambria Math" w:eastAsiaTheme="minorEastAsia" w:hAnsi="Cambria Math"/>
+            </w:rPr>
+            <m:t>Var</m:t>
+          </m:r>
+          <m:d>
+            <m:dPr>
+              <m:ctrlPr>
+                <w:rPr>
+                  <w:rFonts w:ascii="Cambria Math" w:eastAsiaTheme="minorEastAsia" w:hAnsi="Cambria Math"/>
+                  <w:i/>
+                </w:rPr>
+              </m:ctrlPr>
+            </m:dPr>
+            <m:e>
+              <m:r>
+                <w:rPr>
+                  <w:rFonts w:ascii="Cambria Math" w:eastAsiaTheme="minorEastAsia" w:hAnsi="Cambria Math"/>
+                </w:rPr>
+                <m:t>X</m:t>
+              </m:r>
+            </m:e>
+          </m:d>
+          <m:r>
+            <w:rPr>
+              <w:rFonts w:ascii="Cambria Math" w:eastAsiaTheme="minorEastAsia" w:hAnsi="Cambria Math"/>
+            </w:rPr>
+            <m:t>=E</m:t>
+          </m:r>
+          <m:d>
+            <m:dPr>
+              <m:begChr m:val="["/>
+              <m:endChr m:val="]"/>
+              <m:ctrlPr>
+                <w:rPr>
+                  <w:rFonts w:ascii="Cambria Math" w:eastAsiaTheme="minorEastAsia" w:hAnsi="Cambria Math"/>
+                  <w:i/>
+                </w:rPr>
+              </m:ctrlPr>
+            </m:dPr>
+            <m:e>
+              <m:sSup>
+                <m:sSupPr>
+                  <m:ctrlPr>
+                    <w:rPr>
+                      <w:rFonts w:ascii="Cambria Math" w:eastAsiaTheme="minorEastAsia" w:hAnsi="Cambria Math"/>
+                      <w:i/>
+                    </w:rPr>
+                  </m:ctrlPr>
+                </m:sSupPr>
+                <m:e>
+                  <m:r>
+                    <w:rPr>
+                      <w:rFonts w:ascii="Cambria Math" w:eastAsiaTheme="minorEastAsia" w:hAnsi="Cambria Math"/>
+                    </w:rPr>
+                    <m:t>X</m:t>
+                  </m:r>
+                </m:e>
+                <m:sup>
+                  <m:r>
+                    <w:rPr>
+                      <w:rFonts w:ascii="Cambria Math" w:eastAsiaTheme="minorEastAsia" w:hAnsi="Cambria Math"/>
+                    </w:rPr>
+                    <m:t>2</m:t>
+                  </m:r>
+                </m:sup>
+              </m:sSup>
+            </m:e>
+          </m:d>
+          <m:r>
+            <w:rPr>
+              <w:rFonts w:ascii="Cambria Math" w:eastAsiaTheme="minorEastAsia" w:hAnsi="Cambria Math"/>
+            </w:rPr>
+            <m:t>-</m:t>
+          </m:r>
+          <m:r>
+            <w:rPr>
+              <w:rFonts w:ascii="Cambria Math" w:eastAsiaTheme="minorEastAsia" w:hAnsi="Cambria Math"/>
+            </w:rPr>
+            <m:t>E</m:t>
+          </m:r>
+          <m:sSup>
+            <m:sSupPr>
+              <m:ctrlPr>
+                <w:rPr>
+                  <w:rFonts w:ascii="Cambria Math" w:eastAsiaTheme="minorEastAsia" w:hAnsi="Cambria Math"/>
+                  <w:i/>
+                </w:rPr>
+              </m:ctrlPr>
+            </m:sSupPr>
+            <m:e>
+              <m:d>
+                <m:dPr>
+                  <m:begChr m:val="["/>
+                  <m:endChr m:val="]"/>
+                  <m:ctrlPr>
+                    <w:rPr>
+                      <w:rFonts w:ascii="Cambria Math" w:eastAsiaTheme="minorEastAsia" w:hAnsi="Cambria Math"/>
+                      <w:i/>
+                    </w:rPr>
+                  </m:ctrlPr>
+                </m:dPr>
+                <m:e>
+                  <m:r>
+                    <w:rPr>
+                      <w:rFonts w:ascii="Cambria Math" w:eastAsiaTheme="minorEastAsia" w:hAnsi="Cambria Math"/>
+                    </w:rPr>
+                    <m:t>X</m:t>
+                  </m:r>
+                </m:e>
+              </m:d>
+            </m:e>
+            <m:sup>
+              <m:r>
+                <w:rPr>
+                  <w:rFonts w:ascii="Cambria Math" w:eastAsiaTheme="minorEastAsia" w:hAnsi="Cambria Math"/>
+                </w:rPr>
+                <m:t>2</m:t>
+              </m:r>
+            </m:sup>
+          </m:sSup>
+        </m:oMath>
+      </m:oMathPara>
+    </w:p>
+    <w:p>
+      <w:pPr>
+        <w:rPr>
+          <w:rFonts w:eastAsiaTheme="minorEastAsia"/>
+        </w:rPr>
+      </w:pPr>
+      <w:r>
+        <w:rPr>
+          <w:rFonts w:eastAsiaTheme="minorEastAsia"/>
+        </w:rPr>
+        <w:t>We also know that the variance is the same for any distribution, regardless of its mean, so long as its shape is the same. This means that shifting by 0.5 should not affect the variance.</w:t>
+      </w:r>
+    </w:p>
+    <w:p>
+      <w:pPr>
+        <w:rPr>
+          <w:rFonts w:eastAsiaTheme="minorEastAsia"/>
+        </w:rPr>
+      </w:pPr>
+      <w:r>
+        <w:rPr>
+          <w:rFonts w:eastAsiaTheme="minorEastAsia"/>
+        </w:rPr>
+        <w:t>The way in which we calculate the expected value of a continuous variable is to integrate the probability density function over the inte</w:t>
+      </w:r>
+      <w:r>
+        <w:rPr>
+          <w:rFonts w:eastAsiaTheme="minorEastAsia"/>
+        </w:rPr>
+        <w:t xml:space="preserve">rval and divide by the interval (multiply by the probability density function since we are calculating the distribution to be that of the </w:t>
+      </w:r>
+      <w:r>
+        <w:rPr>
+          <w:rFonts w:eastAsiaTheme="minorEastAsia"/>
+        </w:rPr>
+        <w:t>random values generated as opposed to that of the overall average samples (of 9</w:t>
+      </w:r>
+      <w:r>
+        <w:rPr>
+          <w:rFonts w:eastAsiaTheme="minorEastAsia"/>
+        </w:rPr>
+        <w:t xml:space="preserve"> random</w:t>
+      </w:r>
+      <w:r>
+        <w:rPr>
+          <w:rFonts w:eastAsiaTheme="minorEastAsia"/>
+        </w:rPr>
+        <w:t xml:space="preserve"> values).</w:t>
+      </w:r>
+    </w:p>
+    <w:p>
+      <w:pPr>
+        <w:rPr>
+          <w:rFonts w:eastAsiaTheme="minorEastAsia"/>
+        </w:rPr>
+      </w:pPr>
+      <w:r>
+        <w:rPr>
+          <w:rFonts w:eastAsiaTheme="minorEastAsia"/>
+        </w:rPr>
+        <w:t xml:space="preserve">In the below we calculate </w:t>
+      </w:r>
+      <m:oMath>
+        <m:r>
+          <w:rPr>
+            <w:rFonts w:ascii="Cambria Math" w:eastAsiaTheme="minorEastAsia" w:hAnsi="Cambria Math"/>
+          </w:rPr>
+          <m:t>E[Y]</m:t>
+        </m:r>
+      </m:oMath>
+      <w:r>
+        <w:rPr>
+          <w:rFonts w:eastAsiaTheme="minorEastAsia"/>
+        </w:rPr>
+        <w:t xml:space="preserve"> which is simply an integration of Y over the interval i</w:t>
+      </w:r>
+      <w:r>
+        <w:rPr>
+          <w:rFonts w:eastAsiaTheme="minorEastAsia"/>
+        </w:rPr>
+        <w:t xml:space="preserve">n which the values lie, since </w:t>
+      </w:r>
+      <m:oMath>
+        <m:r>
+          <w:rPr>
+            <w:rFonts w:ascii="Cambria Math" w:eastAsiaTheme="minorEastAsia" w:hAnsi="Cambria Math"/>
+          </w:rPr>
+          <m:t>Y</m:t>
+        </m:r>
+      </m:oMath>
+      <w:r>
+        <w:rPr>
+          <w:rFonts w:eastAsiaTheme="minorEastAsia"/>
+        </w:rPr>
+        <w:t xml:space="preserve"> </w:t>
+      </w:r>
+      <w:r>
+        <w:rPr>
+          <w:rFonts w:eastAsiaTheme="minorEastAsia"/>
+        </w:rPr>
+        <w:t>is simply a uniformly distributed random variable over the interval [-0.5,0.5].</w:t>
+      </w:r>
+    </w:p>
+    <w:p>
+      <w:pPr>
+        <w:rPr>
+          <w:rFonts w:eastAsiaTheme="minorEastAsia"/>
+        </w:rPr>
+      </w:pPr>
+      <m:oMathPara>
+        <m:oMath>
+          <m:r>
+            <w:rPr>
+              <w:rFonts w:ascii="Cambria Math" w:eastAsiaTheme="minorEastAsia" w:hAnsi="Cambria Math"/>
+            </w:rPr>
+            <m:t>E</m:t>
+          </m:r>
+          <m:d>
+            <m:dPr>
+              <m:begChr m:val="["/>
+              <m:endChr m:val="]"/>
+              <m:ctrlPr>
+                <w:rPr>
+                  <w:rFonts w:ascii="Cambria Math" w:eastAsiaTheme="minorEastAsia" w:hAnsi="Cambria Math"/>
+                  <w:i/>
+                </w:rPr>
+              </m:ctrlPr>
+            </m:dPr>
+            <m:e>
+              <m:r>
+                <w:rPr>
+                  <w:rFonts w:ascii="Cambria Math" w:eastAsiaTheme="minorEastAsia" w:hAnsi="Cambria Math"/>
+                </w:rPr>
+                <m:t>X</m:t>
+              </m:r>
+            </m:e>
+          </m:d>
+          <m:r>
+            <w:rPr>
+              <w:rFonts w:ascii="Cambria Math" w:eastAsiaTheme="minorEastAsia" w:hAnsi="Cambria Math"/>
+            </w:rPr>
+            <m:t>=</m:t>
+          </m:r>
+          <m:f>
+            <m:fPr>
+              <m:ctrlPr>
+                <w:rPr>
+                  <w:rFonts w:ascii="Cambria Math" w:eastAsiaTheme="minorEastAsia" w:hAnsi="Cambria Math"/>
+                  <w:i/>
+                </w:rPr>
+              </m:ctrlPr>
+            </m:fPr>
+            <m:num>
+              <m:r>
+                <w:rPr>
+                  <w:rFonts w:ascii="Cambria Math" w:eastAsiaTheme="minorEastAsia" w:hAnsi="Cambria Math"/>
+                </w:rPr>
+                <m:t>1</m:t>
+              </m:r>
+            </m:num>
+            <m:den>
+              <m:r>
+                <w:rPr>
+                  <w:rFonts w:ascii="Cambria Math" w:eastAsiaTheme="minorEastAsia" w:hAnsi="Cambria Math"/>
+                </w:rPr>
+                <m:t>I</m:t>
+              </m:r>
+            </m:den>
+          </m:f>
+          <m:nary>
+            <m:naryPr>
+              <m:supHide m:val="1"/>
+              <m:ctrlPr>
+                <w:rPr>
+                  <w:rFonts w:ascii="Cambria Math" w:eastAsiaTheme="minorEastAsia" w:hAnsi="Cambria Math"/>
+                  <w:i/>
+                </w:rPr>
+              </m:ctrlPr>
+            </m:naryPr>
+            <m:sub>
+              <m:r>
+                <w:rPr>
+                  <w:rFonts w:ascii="Cambria Math" w:eastAsiaTheme="minorEastAsia" w:hAnsi="Cambria Math"/>
+                </w:rPr>
+                <m:t>I</m:t>
+              </m:r>
+            </m:sub>
+            <m:sup/>
+            <m:e>
+              <m:r>
+                <w:rPr>
+                  <w:rFonts w:ascii="Cambria Math" w:eastAsiaTheme="minorEastAsia" w:hAnsi="Cambria Math"/>
+                </w:rPr>
+                <m:t>XdX</m:t>
+              </m:r>
+            </m:e>
+          </m:nary>
+        </m:oMath>
+      </m:oMathPara>
+    </w:p>
+    <w:p>
+      <w:pPr>
+        <w:rPr>
+          <w:rFonts w:eastAsiaTheme="minorEastAsia"/>
+        </w:rPr>
+      </w:pPr>
+      <m:oMathPara>
+        <m:oMath>
+          <m:r>
+            <w:rPr>
+              <w:rFonts w:ascii="Cambria Math" w:eastAsiaTheme="minorEastAsia" w:hAnsi="Cambria Math"/>
+            </w:rPr>
+            <m:t>E</m:t>
+          </m:r>
+          <m:d>
+            <m:dPr>
+              <m:begChr m:val="["/>
+              <m:endChr m:val="]"/>
+              <m:ctrlPr>
+                <w:rPr>
+                  <w:rFonts w:ascii="Cambria Math" w:eastAsiaTheme="minorEastAsia" w:hAnsi="Cambria Math"/>
+                  <w:i/>
+                </w:rPr>
+              </m:ctrlPr>
+            </m:dPr>
+            <m:e>
+              <m:r>
+                <w:rPr>
+                  <w:rFonts w:ascii="Cambria Math" w:eastAsiaTheme="minorEastAsia" w:hAnsi="Cambria Math"/>
+                </w:rPr>
+                <m:t>Y</m:t>
+              </m:r>
+            </m:e>
+          </m:d>
+          <m:r>
+            <w:rPr>
+              <w:rFonts w:ascii="Cambria Math" w:eastAsiaTheme="minorEastAsia" w:hAnsi="Cambria Math"/>
+            </w:rPr>
+            <m:t>=</m:t>
+          </m:r>
+          <m:f>
+            <m:fPr>
+              <m:ctrlPr>
+                <w:rPr>
+                  <w:rFonts w:ascii="Cambria Math" w:eastAsiaTheme="minorEastAsia" w:hAnsi="Cambria Math"/>
+                  <w:i/>
+                </w:rPr>
+              </m:ctrlPr>
+            </m:fPr>
+            <m:num>
+              <m:r>
+                <w:rPr>
+                  <w:rFonts w:ascii="Cambria Math" w:eastAsiaTheme="minorEastAsia" w:hAnsi="Cambria Math"/>
+                </w:rPr>
+                <m:t>1</m:t>
+              </m:r>
+            </m:num>
+            <m:den>
+              <m:r>
+                <w:rPr>
+                  <w:rFonts w:ascii="Cambria Math" w:eastAsiaTheme="minorEastAsia" w:hAnsi="Cambria Math"/>
+                </w:rPr>
+                <m:t>1</m:t>
+              </m:r>
+            </m:den>
+          </m:f>
+          <m:nary>
+            <m:naryPr>
+              <m:ctrlPr>
+                <w:rPr>
+                  <w:rFonts w:ascii="Cambria Math" w:eastAsiaTheme="minorEastAsia" w:hAnsi="Cambria Math"/>
+                  <w:i/>
+                </w:rPr>
+              </m:ctrlPr>
+            </m:naryPr>
+            <m:sub>
+              <m:r>
+                <w:rPr>
+                  <w:rFonts w:ascii="Cambria Math" w:eastAsiaTheme="minorEastAsia" w:hAnsi="Cambria Math"/>
+                </w:rPr>
+                <m:t>-0.5</m:t>
+              </m:r>
+            </m:sub>
+            <m:sup>
+              <m:r>
+                <w:rPr>
+                  <w:rFonts w:ascii="Cambria Math" w:eastAsiaTheme="minorEastAsia" w:hAnsi="Cambria Math"/>
+                </w:rPr>
+                <m:t>0.5</m:t>
+              </m:r>
+            </m:sup>
+            <m:e>
+              <m:r>
+                <w:rPr>
+                  <w:rFonts w:ascii="Cambria Math" w:eastAsiaTheme="minorEastAsia" w:hAnsi="Cambria Math"/>
+                </w:rPr>
+                <m:t>XdX</m:t>
+              </m:r>
+            </m:e>
+          </m:nary>
+        </m:oMath>
+      </m:oMathPara>
+    </w:p>
+    <w:p>
+      <w:pPr>
+        <w:rPr>
+          <w:rFonts w:eastAsiaTheme="minorEastAsia"/>
+        </w:rPr>
+      </w:pPr>
+      <m:oMathPara>
+        <m:oMath>
+          <m:r>
+            <w:rPr>
+              <w:rFonts w:ascii="Cambria Math" w:eastAsiaTheme="minorEastAsia" w:hAnsi="Cambria Math"/>
+            </w:rPr>
+            <m:t>E</m:t>
+          </m:r>
+          <m:d>
+            <m:dPr>
+              <m:begChr m:val="["/>
+              <m:endChr m:val="]"/>
+              <m:ctrlPr>
+                <w:rPr>
+                  <w:rFonts w:ascii="Cambria Math" w:eastAsiaTheme="minorEastAsia" w:hAnsi="Cambria Math"/>
+                  <w:i/>
+                </w:rPr>
+              </m:ctrlPr>
+            </m:dPr>
+            <m:e>
+              <m:r>
+                <w:rPr>
+                  <w:rFonts w:ascii="Cambria Math" w:eastAsiaTheme="minorEastAsia" w:hAnsi="Cambria Math"/>
+                </w:rPr>
+                <m:t>Y</m:t>
+              </m:r>
+            </m:e>
+          </m:d>
+          <m:r>
+            <w:rPr>
+              <w:rFonts w:ascii="Cambria Math" w:eastAsiaTheme="minorEastAsia" w:hAnsi="Cambria Math"/>
+            </w:rPr>
+            <m:t>=</m:t>
+          </m:r>
+          <m:sSubSup>
+            <m:sSubSupPr>
+              <m:ctrlPr>
+                <w:rPr>
+                  <w:rFonts w:ascii="Cambria Math" w:eastAsiaTheme="minorEastAsia" w:hAnsi="Cambria Math"/>
+                  <w:i/>
+                </w:rPr>
+              </m:ctrlPr>
+            </m:sSubSupPr>
+            <m:e>
+              <m:d>
+                <m:dPr>
+                  <m:begChr m:val="["/>
+                  <m:endChr m:val="]"/>
+                  <m:ctrlPr>
+                    <w:rPr>
+                      <w:rFonts w:ascii="Cambria Math" w:eastAsiaTheme="minorEastAsia" w:hAnsi="Cambria Math"/>
+                      <w:i/>
+                    </w:rPr>
+                  </m:ctrlPr>
+                </m:dPr>
+                <m:e>
+                  <m:f>
+                    <m:fPr>
+                      <m:ctrlPr>
+                        <w:rPr>
+                          <w:rFonts w:ascii="Cambria Math" w:eastAsiaTheme="minorEastAsia" w:hAnsi="Cambria Math"/>
+                          <w:i/>
+                        </w:rPr>
+                      </m:ctrlPr>
+                    </m:fPr>
+                    <m:num>
+                      <m:sSup>
+                        <m:sSupPr>
+                          <m:ctrlPr>
+                            <w:rPr>
+                              <w:rFonts w:ascii="Cambria Math" w:eastAsiaTheme="minorEastAsia" w:hAnsi="Cambria Math"/>
+                              <w:i/>
+                            </w:rPr>
+                          </m:ctrlPr>
+                        </m:sSupPr>
+                        <m:e>
+                          <m:r>
+                            <w:rPr>
+                              <w:rFonts w:ascii="Cambria Math" w:eastAsiaTheme="minorEastAsia" w:hAnsi="Cambria Math"/>
+                            </w:rPr>
+                            <m:t>X</m:t>
+                          </m:r>
+                        </m:e>
+                        <m:sup>
+                          <m:r>
+                            <w:rPr>
+                              <w:rFonts w:ascii="Cambria Math" w:eastAsiaTheme="minorEastAsia" w:hAnsi="Cambria Math"/>
+                            </w:rPr>
+                            <m:t>2</m:t>
+                          </m:r>
+                        </m:sup>
+                      </m:sSup>
+                    </m:num>
+                    <m:den>
+                      <m:r>
+                        <w:rPr>
+                          <w:rFonts w:ascii="Cambria Math" w:eastAsiaTheme="minorEastAsia" w:hAnsi="Cambria Math"/>
+                        </w:rPr>
+                        <m:t>2</m:t>
+                      </m:r>
+                    </m:den>
+                  </m:f>
+                </m:e>
+              </m:d>
+            </m:e>
+            <m:sub>
+              <m:r>
+                <w:rPr>
+                  <w:rFonts w:ascii="Cambria Math" w:eastAsiaTheme="minorEastAsia" w:hAnsi="Cambria Math"/>
+                </w:rPr>
+                <m:t>-0.5</m:t>
+              </m:r>
+            </m:sub>
+            <m:sup>
+              <m:r>
+                <w:rPr>
+                  <w:rFonts w:ascii="Cambria Math" w:eastAsiaTheme="minorEastAsia" w:hAnsi="Cambria Math"/>
+                </w:rPr>
+                <m:t>0.5</m:t>
+              </m:r>
+            </m:sup>
+          </m:sSubSup>
+        </m:oMath>
+      </m:oMathPara>
+    </w:p>
+    <w:p>
+      <w:pPr>
+        <w:rPr>
+          <w:rFonts w:eastAsiaTheme="minorEastAsia"/>
+        </w:rPr>
+      </w:pPr>
+      <m:oMathPara>
+        <m:oMath>
+          <m:r>
+            <w:rPr>
+              <w:rFonts w:ascii="Cambria Math" w:eastAsiaTheme="minorEastAsia" w:hAnsi="Cambria Math"/>
+            </w:rPr>
+            <m:t>E</m:t>
+          </m:r>
+          <m:d>
+            <m:dPr>
+              <m:begChr m:val="["/>
+              <m:endChr m:val="]"/>
+              <m:ctrlPr>
+                <w:rPr>
+                  <w:rFonts w:ascii="Cambria Math" w:eastAsiaTheme="minorEastAsia" w:hAnsi="Cambria Math"/>
+                  <w:i/>
+                </w:rPr>
+              </m:ctrlPr>
+            </m:dPr>
+            <m:e>
+              <m:r>
+                <w:rPr>
+                  <w:rFonts w:ascii="Cambria Math" w:eastAsiaTheme="minorEastAsia" w:hAnsi="Cambria Math"/>
+                </w:rPr>
+                <m:t>Y</m:t>
+              </m:r>
+            </m:e>
+          </m:d>
+          <m:r>
+            <w:rPr>
+              <w:rFonts w:ascii="Cambria Math" w:eastAsiaTheme="minorEastAsia" w:hAnsi="Cambria Math"/>
+            </w:rPr>
+            <m:t>=0</m:t>
+          </m:r>
+        </m:oMath>
+      </m:oMathPara>
+    </w:p>
+    <w:p>
+      <w:pPr>
+        <w:rPr>
+          <w:rFonts w:eastAsiaTheme="minorEastAsia"/>
+        </w:rPr>
+      </w:pPr>
+      <w:r>
+        <w:rPr>
+          <w:rFonts w:eastAsiaTheme="minorEastAsia"/>
+        </w:rPr>
+        <w:t xml:space="preserve">Now we can calculate </w:t>
+      </w:r>
+      <m:oMath>
+        <m:r>
+          <w:rPr>
+            <w:rFonts w:ascii="Cambria Math" w:eastAsiaTheme="minorEastAsia" w:hAnsi="Cambria Math"/>
+          </w:rPr>
+          <m:t>E[</m:t>
+        </m:r>
+        <m:sSup>
+          <m:sSupPr>
+            <m:ctrlPr>
+              <w:rPr>
+                <w:rFonts w:ascii="Cambria Math" w:eastAsiaTheme="minorEastAsia" w:hAnsi="Cambria Math"/>
+                <w:i/>
+              </w:rPr>
+            </m:ctrlPr>
+          </m:sSupPr>
+          <m:e>
+            <m:r>
+              <w:rPr>
+                <w:rFonts w:ascii="Cambria Math" w:eastAsiaTheme="minorEastAsia" w:hAnsi="Cambria Math"/>
+              </w:rPr>
+              <m:t>Y</m:t>
+            </m:r>
+          </m:e>
+          <m:sup>
+            <m:r>
+              <w:rPr>
+                <w:rFonts w:ascii="Cambria Math" w:eastAsiaTheme="minorEastAsia" w:hAnsi="Cambria Math"/>
+              </w:rPr>
+              <m:t>2</m:t>
+            </m:r>
+          </m:sup>
+        </m:sSup>
+        <m:r>
+          <w:rPr>
+            <w:rFonts w:ascii="Cambria Math" w:eastAsiaTheme="minorEastAsia" w:hAnsi="Cambria Math"/>
+          </w:rPr>
+          <m:t>]</m:t>
+        </m:r>
+      </m:oMath>
+    </w:p>
+    <w:p>
+      <w:pPr>
+        <w:rPr>
+          <w:rFonts w:eastAsiaTheme="minorEastAsia"/>
+        </w:rPr>
+      </w:pPr>
+      <m:oMathPara>
+        <m:oMath>
+          <m:r>
+            <w:rPr>
+              <w:rFonts w:ascii="Cambria Math" w:eastAsiaTheme="minorEastAsia" w:hAnsi="Cambria Math"/>
+            </w:rPr>
+            <m:t>E</m:t>
+          </m:r>
+          <m:d>
+            <m:dPr>
+              <m:begChr m:val="["/>
+              <m:endChr m:val="]"/>
+              <m:ctrlPr>
+                <w:rPr>
+                  <w:rFonts w:ascii="Cambria Math" w:eastAsiaTheme="minorEastAsia" w:hAnsi="Cambria Math"/>
+                  <w:i/>
+                </w:rPr>
+              </m:ctrlPr>
+            </m:dPr>
+            <m:e>
+              <m:sSup>
+                <m:sSupPr>
+                  <m:ctrlPr>
+                    <w:rPr>
+                      <w:rFonts w:ascii="Cambria Math" w:eastAsiaTheme="minorEastAsia" w:hAnsi="Cambria Math"/>
+                      <w:i/>
+                    </w:rPr>
+                  </m:ctrlPr>
+                </m:sSupPr>
+                <m:e>
+                  <m:r>
+                    <w:rPr>
+                      <w:rFonts w:ascii="Cambria Math" w:eastAsiaTheme="minorEastAsia" w:hAnsi="Cambria Math"/>
+                    </w:rPr>
+                    <m:t>Y</m:t>
+                  </m:r>
+                </m:e>
+                <m:sup>
+                  <m:r>
+                    <w:rPr>
+                      <w:rFonts w:ascii="Cambria Math" w:eastAsiaTheme="minorEastAsia" w:hAnsi="Cambria Math"/>
+                    </w:rPr>
+                    <m:t>2</m:t>
+                  </m:r>
+                </m:sup>
+              </m:sSup>
+            </m:e>
+          </m:d>
+          <m:r>
+            <w:rPr>
+              <w:rFonts w:ascii="Cambria Math" w:eastAsiaTheme="minorEastAsia" w:hAnsi="Cambria Math"/>
+            </w:rPr>
+            <m:t>=</m:t>
+          </m:r>
+          <m:f>
+            <m:fPr>
+              <m:ctrlPr>
+                <w:rPr>
+                  <w:rFonts w:ascii="Cambria Math" w:eastAsiaTheme="minorEastAsia" w:hAnsi="Cambria Math"/>
+                  <w:i/>
+                </w:rPr>
+              </m:ctrlPr>
+            </m:fPr>
+            <m:num>
+              <m:r>
+                <w:rPr>
+                  <w:rFonts w:ascii="Cambria Math" w:eastAsiaTheme="minorEastAsia" w:hAnsi="Cambria Math"/>
+                </w:rPr>
+                <m:t>1</m:t>
+              </m:r>
+            </m:num>
+            <m:den>
+              <m:r>
+                <w:rPr>
+                  <w:rFonts w:ascii="Cambria Math" w:eastAsiaTheme="minorEastAsia" w:hAnsi="Cambria Math"/>
+                </w:rPr>
+                <m:t>1</m:t>
+              </m:r>
+            </m:den>
+          </m:f>
+          <m:nary>
+            <m:naryPr>
+              <m:ctrlPr>
+                <w:rPr>
+                  <w:rFonts w:ascii="Cambria Math" w:eastAsiaTheme="minorEastAsia" w:hAnsi="Cambria Math"/>
+                  <w:i/>
+                </w:rPr>
+              </m:ctrlPr>
+            </m:naryPr>
+            <m:sub>
+              <m:r>
+                <w:rPr>
+                  <w:rFonts w:ascii="Cambria Math" w:eastAsiaTheme="minorEastAsia" w:hAnsi="Cambria Math"/>
+                </w:rPr>
+                <m:t>-</m:t>
+              </m:r>
+              <m:r>
+                <w:rPr>
+                  <w:rFonts w:ascii="Cambria Math" w:eastAsiaTheme="minorEastAsia" w:hAnsi="Cambria Math"/>
+                </w:rPr>
+                <m:t>0.5</m:t>
+              </m:r>
+            </m:sub>
+            <m:sup>
+              <m:r>
+                <w:rPr>
+                  <w:rFonts w:ascii="Cambria Math" w:eastAsiaTheme="minorEastAsia" w:hAnsi="Cambria Math"/>
+                </w:rPr>
+                <m:t>0.5</m:t>
+              </m:r>
+            </m:sup>
+            <m:e>
+              <m:sSup>
+                <m:sSupPr>
+                  <m:ctrlPr>
+                    <w:rPr>
+                      <w:rFonts w:ascii="Cambria Math" w:eastAsiaTheme="minorEastAsia" w:hAnsi="Cambria Math"/>
+                      <w:i/>
+                    </w:rPr>
+                  </m:ctrlPr>
+                </m:sSupPr>
+                <m:e>
+                  <m:r>
+                    <w:rPr>
+                      <w:rFonts w:ascii="Cambria Math" w:eastAsiaTheme="minorEastAsia" w:hAnsi="Cambria Math"/>
+                    </w:rPr>
+                    <m:t>Y</m:t>
+                  </m:r>
+                </m:e>
+                <m:sup>
+                  <m:r>
+                    <w:rPr>
+                      <w:rFonts w:ascii="Cambria Math" w:eastAsiaTheme="minorEastAsia" w:hAnsi="Cambria Math"/>
+                    </w:rPr>
+                    <m:t>2</m:t>
+                  </m:r>
+                </m:sup>
+              </m:sSup>
+              <m:r>
+                <w:rPr>
+                  <w:rFonts w:ascii="Cambria Math" w:eastAsiaTheme="minorEastAsia" w:hAnsi="Cambria Math"/>
+                </w:rPr>
+                <m:t>dY</m:t>
+              </m:r>
+            </m:e>
+          </m:nary>
+        </m:oMath>
+      </m:oMathPara>
+    </w:p>
+    <w:p>
+      <w:pPr>
+        <w:rPr>
+          <w:rFonts w:eastAsiaTheme="minorEastAsia"/>
+        </w:rPr>
+      </w:pPr>
+      <m:oMathPara>
+        <m:oMath>
+          <m:r>
+            <w:rPr>
+              <w:rFonts w:ascii="Cambria Math" w:eastAsiaTheme="minorEastAsia" w:hAnsi="Cambria Math"/>
+            </w:rPr>
+            <m:t>E</m:t>
+          </m:r>
+          <m:d>
+            <m:dPr>
+              <m:begChr m:val="["/>
+              <m:endChr m:val="]"/>
+              <m:ctrlPr>
+                <w:rPr>
+                  <w:rFonts w:ascii="Cambria Math" w:eastAsiaTheme="minorEastAsia" w:hAnsi="Cambria Math"/>
+                  <w:i/>
+                </w:rPr>
+              </m:ctrlPr>
+            </m:dPr>
+            <m:e>
+              <m:sSup>
+                <m:sSupPr>
+                  <m:ctrlPr>
+                    <w:rPr>
+                      <w:rFonts w:ascii="Cambria Math" w:eastAsiaTheme="minorEastAsia" w:hAnsi="Cambria Math"/>
+                      <w:i/>
+                    </w:rPr>
+                  </m:ctrlPr>
+                </m:sSupPr>
+                <m:e>
+                  <m:r>
+                    <w:rPr>
+                      <w:rFonts w:ascii="Cambria Math" w:eastAsiaTheme="minorEastAsia" w:hAnsi="Cambria Math"/>
+                    </w:rPr>
+                    <m:t>Y</m:t>
+                  </m:r>
+                </m:e>
+                <m:sup>
+                  <m:r>
+                    <w:rPr>
+                      <w:rFonts w:ascii="Cambria Math" w:eastAsiaTheme="minorEastAsia" w:hAnsi="Cambria Math"/>
+                    </w:rPr>
+                    <m:t>2</m:t>
+                  </m:r>
+                </m:sup>
+              </m:sSup>
+            </m:e>
+          </m:d>
+          <m:r>
+            <w:rPr>
+              <w:rFonts w:ascii="Cambria Math" w:eastAsiaTheme="minorEastAsia" w:hAnsi="Cambria Math"/>
+            </w:rPr>
+            <m:t>=</m:t>
+          </m:r>
+          <m:sSubSup>
+            <m:sSubSupPr>
+              <m:ctrlPr>
+                <w:rPr>
+                  <w:rFonts w:ascii="Cambria Math" w:eastAsiaTheme="minorEastAsia" w:hAnsi="Cambria Math"/>
+                  <w:i/>
+                </w:rPr>
+              </m:ctrlPr>
+            </m:sSubSupPr>
+            <m:e>
+              <m:d>
+                <m:dPr>
+                  <m:begChr m:val="["/>
+                  <m:endChr m:val="]"/>
+                  <m:ctrlPr>
+                    <w:rPr>
+                      <w:rFonts w:ascii="Cambria Math" w:eastAsiaTheme="minorEastAsia" w:hAnsi="Cambria Math"/>
+                      <w:i/>
+                    </w:rPr>
+                  </m:ctrlPr>
+                </m:dPr>
+                <m:e>
+                  <m:f>
+                    <m:fPr>
+                      <m:ctrlPr>
+                        <w:rPr>
+                          <w:rFonts w:ascii="Cambria Math" w:eastAsiaTheme="minorEastAsia" w:hAnsi="Cambria Math"/>
+                          <w:i/>
+                        </w:rPr>
+                      </m:ctrlPr>
+                    </m:fPr>
+                    <m:num>
+                      <m:sSup>
+                        <m:sSupPr>
+                          <m:ctrlPr>
+                            <w:rPr>
+                              <w:rFonts w:ascii="Cambria Math" w:eastAsiaTheme="minorEastAsia" w:hAnsi="Cambria Math"/>
+                              <w:i/>
+                            </w:rPr>
+                          </m:ctrlPr>
+                        </m:sSupPr>
+                        <m:e>
+                          <m:r>
+                            <w:rPr>
+                              <w:rFonts w:ascii="Cambria Math" w:eastAsiaTheme="minorEastAsia" w:hAnsi="Cambria Math"/>
+                            </w:rPr>
+                            <m:t>Y</m:t>
+                          </m:r>
+                        </m:e>
+                        <m:sup>
+                          <m:r>
+                            <w:rPr>
+                              <w:rFonts w:ascii="Cambria Math" w:eastAsiaTheme="minorEastAsia" w:hAnsi="Cambria Math"/>
+                            </w:rPr>
+                            <m:t>3</m:t>
+                          </m:r>
+                        </m:sup>
+                      </m:sSup>
+                    </m:num>
+                    <m:den>
+                      <m:r>
+                        <w:rPr>
+                          <w:rFonts w:ascii="Cambria Math" w:eastAsiaTheme="minorEastAsia" w:hAnsi="Cambria Math"/>
+                        </w:rPr>
+                        <m:t>3</m:t>
+                      </m:r>
+                    </m:den>
+                  </m:f>
+                </m:e>
+              </m:d>
+            </m:e>
+            <m:sub>
+              <m:r>
+                <w:rPr>
+                  <w:rFonts w:ascii="Cambria Math" w:eastAsiaTheme="minorEastAsia" w:hAnsi="Cambria Math"/>
+                </w:rPr>
+                <m:t>-0.5</m:t>
+              </m:r>
+            </m:sub>
+            <m:sup>
+              <m:r>
+                <w:rPr>
+                  <w:rFonts w:ascii="Cambria Math" w:eastAsiaTheme="minorEastAsia" w:hAnsi="Cambria Math"/>
+                </w:rPr>
+                <m:t>0.5</m:t>
+              </m:r>
+            </m:sup>
+          </m:sSubSup>
+        </m:oMath>
+      </m:oMathPara>
+    </w:p>
+    <w:p>
+      <w:pPr>
+        <w:rPr>
+          <w:rFonts w:eastAsiaTheme="minorEastAsia"/>
+        </w:rPr>
+      </w:pPr>
+      <m:oMathPara>
+        <m:oMath>
+          <m:r>
+            <w:rPr>
+              <w:rFonts w:ascii="Cambria Math" w:eastAsiaTheme="minorEastAsia" w:hAnsi="Cambria Math"/>
+            </w:rPr>
+            <m:t>E</m:t>
+          </m:r>
+          <m:d>
+            <m:dPr>
+              <m:begChr m:val="["/>
+              <m:endChr m:val="]"/>
+              <m:ctrlPr>
+                <w:rPr>
+                  <w:rFonts w:ascii="Cambria Math" w:eastAsiaTheme="minorEastAsia" w:hAnsi="Cambria Math"/>
+                  <w:i/>
+                </w:rPr>
+              </m:ctrlPr>
+            </m:dPr>
+            <m:e>
+              <m:sSup>
+                <m:sSupPr>
+                  <m:ctrlPr>
+                    <w:rPr>
+                      <w:rFonts w:ascii="Cambria Math" w:eastAsiaTheme="minorEastAsia" w:hAnsi="Cambria Math"/>
+                      <w:i/>
+                    </w:rPr>
+                  </m:ctrlPr>
+                </m:sSupPr>
+                <m:e>
+                  <m:r>
+                    <w:rPr>
+                      <w:rFonts w:ascii="Cambria Math" w:eastAsiaTheme="minorEastAsia" w:hAnsi="Cambria Math"/>
+                    </w:rPr>
+                    <m:t>Y</m:t>
+                  </m:r>
+                </m:e>
+                <m:sup>
+                  <m:r>
+                    <w:rPr>
+                      <w:rFonts w:ascii="Cambria Math" w:eastAsiaTheme="minorEastAsia" w:hAnsi="Cambria Math"/>
+                    </w:rPr>
+                    <m:t>2</m:t>
+                  </m:r>
+                </m:sup>
+              </m:sSup>
+            </m:e>
+          </m:d>
+          <m:r>
+            <w:rPr>
+              <w:rFonts w:ascii="Cambria Math" w:eastAsiaTheme="minorEastAsia" w:hAnsi="Cambria Math"/>
+            </w:rPr>
+            <m:t>=</m:t>
+          </m:r>
+          <m:d>
+            <m:dPr>
+              <m:begChr m:val="["/>
+              <m:endChr m:val="]"/>
+              <m:ctrlPr>
+                <w:rPr>
+                  <w:rFonts w:ascii="Cambria Math" w:eastAsiaTheme="minorEastAsia" w:hAnsi="Cambria Math"/>
+                  <w:i/>
+                </w:rPr>
+              </m:ctrlPr>
+            </m:dPr>
+            <m:e>
+              <m:r>
+                <w:rPr>
+                  <w:rFonts w:ascii="Cambria Math" w:eastAsiaTheme="minorEastAsia" w:hAnsi="Cambria Math"/>
+                </w:rPr>
+                <m:t>2</m:t>
+              </m:r>
+              <m:r>
+                <w:rPr>
+                  <w:rFonts w:ascii="Cambria Math" w:eastAsiaTheme="minorEastAsia" w:hAnsi="Cambria Math"/>
+                </w:rPr>
+                <m:t>*</m:t>
+              </m:r>
+              <m:d>
+                <m:dPr>
+                  <m:ctrlPr>
+                    <w:rPr>
+                      <w:rFonts w:ascii="Cambria Math" w:eastAsiaTheme="minorEastAsia" w:hAnsi="Cambria Math"/>
+                      <w:i/>
+                    </w:rPr>
+                  </m:ctrlPr>
+                </m:dPr>
+                <m:e>
+                  <m:f>
+                    <m:fPr>
+                      <m:ctrlPr>
+                        <w:rPr>
+                          <w:rFonts w:ascii="Cambria Math" w:eastAsiaTheme="minorEastAsia" w:hAnsi="Cambria Math"/>
+                          <w:i/>
+                        </w:rPr>
+                      </m:ctrlPr>
+                    </m:fPr>
+                    <m:num>
+                      <m:r>
+                        <w:rPr>
+                          <w:rFonts w:ascii="Cambria Math" w:eastAsiaTheme="minorEastAsia" w:hAnsi="Cambria Math"/>
+                        </w:rPr>
+                        <m:t>1</m:t>
+                      </m:r>
+                    </m:num>
+                    <m:den>
+                      <m:r>
+                        <w:rPr>
+                          <w:rFonts w:ascii="Cambria Math" w:eastAsiaTheme="minorEastAsia" w:hAnsi="Cambria Math"/>
+                        </w:rPr>
+                        <m:t>8</m:t>
+                      </m:r>
+                    </m:den>
+                  </m:f>
+                </m:e>
+              </m:d>
+              <m:d>
+                <m:dPr>
+                  <m:ctrlPr>
+                    <w:rPr>
+                      <w:rFonts w:ascii="Cambria Math" w:eastAsiaTheme="minorEastAsia" w:hAnsi="Cambria Math"/>
+                      <w:i/>
+                    </w:rPr>
+                  </m:ctrlPr>
+                </m:dPr>
+                <m:e>
+                  <m:f>
+                    <m:fPr>
+                      <m:ctrlPr>
+                        <w:rPr>
+                          <w:rFonts w:ascii="Cambria Math" w:eastAsiaTheme="minorEastAsia" w:hAnsi="Cambria Math"/>
+                          <w:i/>
+                        </w:rPr>
+                      </m:ctrlPr>
+                    </m:fPr>
+                    <m:num>
+                      <m:r>
+                        <w:rPr>
+                          <w:rFonts w:ascii="Cambria Math" w:eastAsiaTheme="minorEastAsia" w:hAnsi="Cambria Math"/>
+                        </w:rPr>
+                        <m:t>1</m:t>
+                      </m:r>
+                    </m:num>
+                    <m:den>
+                      <m:r>
+                        <w:rPr>
+                          <w:rFonts w:ascii="Cambria Math" w:eastAsiaTheme="minorEastAsia" w:hAnsi="Cambria Math"/>
+                        </w:rPr>
+                        <m:t>3</m:t>
+                      </m:r>
+                    </m:den>
+                  </m:f>
+                </m:e>
+              </m:d>
+            </m:e>
+          </m:d>
+          <m:r>
+            <w:rPr>
+              <w:rFonts w:ascii="Cambria Math" w:eastAsiaTheme="minorEastAsia" w:hAnsi="Cambria Math"/>
+            </w:rPr>
+            <m:t>=</m:t>
+          </m:r>
+          <m:f>
+            <m:fPr>
+              <m:ctrlPr>
+                <w:rPr>
+                  <w:rFonts w:ascii="Cambria Math" w:eastAsiaTheme="minorEastAsia" w:hAnsi="Cambria Math"/>
+                  <w:i/>
+                </w:rPr>
+              </m:ctrlPr>
+            </m:fPr>
+            <m:num>
+              <m:r>
+                <w:rPr>
+                  <w:rFonts w:ascii="Cambria Math" w:eastAsiaTheme="minorEastAsia" w:hAnsi="Cambria Math"/>
+                </w:rPr>
+                <m:t>1</m:t>
+              </m:r>
+            </m:num>
+            <m:den>
+              <m:r>
+                <w:rPr>
+                  <w:rFonts w:ascii="Cambria Math" w:eastAsiaTheme="minorEastAsia" w:hAnsi="Cambria Math"/>
+                </w:rPr>
+                <m:t>12</m:t>
+              </m:r>
+            </m:den>
+          </m:f>
+        </m:oMath>
+      </m:oMathPara>
+    </w:p>
+    <w:p>
+      <w:pPr>
+        <w:rPr>
+          <w:rFonts w:eastAsiaTheme="minorEastAsia"/>
+        </w:rPr>
+      </w:pPr>
+      <w:r>
+        <w:rPr>
+          <w:rFonts w:eastAsiaTheme="minorEastAsia"/>
+        </w:rPr>
+        <w:t>Now we can deduce the variance:</w:t>
+      </w:r>
+    </w:p>
+    <w:p>
+      <w:pPr>
+        <w:rPr>
+          <w:rFonts w:eastAsiaTheme="minorEastAsia"/>
+        </w:rPr>
+      </w:pPr>
+      <m:oMathPara>
+        <m:oMath>
+          <m:r>
+            <w:rPr>
+              <w:rFonts w:ascii="Cambria Math" w:eastAsiaTheme="minorEastAsia" w:hAnsi="Cambria Math"/>
+            </w:rPr>
+            <m:t>Var</m:t>
+          </m:r>
+          <m:d>
+            <m:dPr>
+              <m:ctrlPr>
+                <w:rPr>
+                  <w:rFonts w:ascii="Cambria Math" w:eastAsiaTheme="minorEastAsia" w:hAnsi="Cambria Math"/>
+                  <w:i/>
+                </w:rPr>
+              </m:ctrlPr>
+            </m:dPr>
+            <m:e>
+              <m:r>
+                <w:rPr>
+                  <w:rFonts w:ascii="Cambria Math" w:eastAsiaTheme="minorEastAsia" w:hAnsi="Cambria Math"/>
+                </w:rPr>
+                <m:t>X</m:t>
+              </m:r>
+            </m:e>
+          </m:d>
+          <m:r>
+            <w:rPr>
+              <w:rFonts w:ascii="Cambria Math" w:eastAsiaTheme="minorEastAsia" w:hAnsi="Cambria Math"/>
+            </w:rPr>
+            <m:t>=E</m:t>
+          </m:r>
+          <m:d>
+            <m:dPr>
+              <m:begChr m:val="["/>
+              <m:endChr m:val="]"/>
+              <m:ctrlPr>
+                <w:rPr>
+                  <w:rFonts w:ascii="Cambria Math" w:eastAsiaTheme="minorEastAsia" w:hAnsi="Cambria Math"/>
+                  <w:i/>
+                </w:rPr>
+              </m:ctrlPr>
+            </m:dPr>
+            <m:e>
+              <m:sSup>
+                <m:sSupPr>
+                  <m:ctrlPr>
+                    <w:rPr>
+                      <w:rFonts w:ascii="Cambria Math" w:eastAsiaTheme="minorEastAsia" w:hAnsi="Cambria Math"/>
+                      <w:i/>
+                    </w:rPr>
+                  </m:ctrlPr>
+                </m:sSupPr>
+                <m:e>
+                  <m:r>
+                    <w:rPr>
+                      <w:rFonts w:ascii="Cambria Math" w:eastAsiaTheme="minorEastAsia" w:hAnsi="Cambria Math"/>
+                    </w:rPr>
+                    <m:t>X</m:t>
+                  </m:r>
+                </m:e>
+                <m:sup>
+                  <m:r>
+                    <w:rPr>
+                      <w:rFonts w:ascii="Cambria Math" w:eastAsiaTheme="minorEastAsia" w:hAnsi="Cambria Math"/>
+                    </w:rPr>
+                    <m:t>2</m:t>
+                  </m:r>
+                </m:sup>
+              </m:sSup>
+            </m:e>
+          </m:d>
+          <m:r>
+            <w:rPr>
+              <w:rFonts w:ascii="Cambria Math" w:eastAsiaTheme="minorEastAsia" w:hAnsi="Cambria Math"/>
+            </w:rPr>
+            <m:t>-E</m:t>
+          </m:r>
+          <m:sSup>
+            <m:sSupPr>
+              <m:ctrlPr>
+                <w:rPr>
+                  <w:rFonts w:ascii="Cambria Math" w:eastAsiaTheme="minorEastAsia" w:hAnsi="Cambria Math"/>
+                  <w:i/>
+                </w:rPr>
+              </m:ctrlPr>
+            </m:sSupPr>
+            <m:e>
+              <m:d>
+                <m:dPr>
+                  <m:begChr m:val="["/>
+                  <m:endChr m:val="]"/>
+                  <m:ctrlPr>
+                    <w:rPr>
+                      <w:rFonts w:ascii="Cambria Math" w:eastAsiaTheme="minorEastAsia" w:hAnsi="Cambria Math"/>
+                      <w:i/>
+                    </w:rPr>
+                  </m:ctrlPr>
+                </m:dPr>
+                <m:e>
+                  <m:r>
+                    <w:rPr>
+                      <w:rFonts w:ascii="Cambria Math" w:eastAsiaTheme="minorEastAsia" w:hAnsi="Cambria Math"/>
+                    </w:rPr>
+                    <m:t>X</m:t>
+                  </m:r>
+                </m:e>
+              </m:d>
+            </m:e>
+            <m:sup>
+              <m:r>
+                <w:rPr>
+                  <w:rFonts w:ascii="Cambria Math" w:eastAsiaTheme="minorEastAsia" w:hAnsi="Cambria Math"/>
+                </w:rPr>
+                <m:t>2</m:t>
+              </m:r>
+            </m:sup>
+          </m:sSup>
+        </m:oMath>
+      </m:oMathPara>
+    </w:p>
+    <w:p>
+      <w:pPr>
+        <w:rPr>
+          <w:rFonts w:eastAsiaTheme="minorEastAsia"/>
+        </w:rPr>
+      </w:pPr>
+      <m:oMathPara>
+        <m:oMath>
+          <m:r>
+            <w:rPr>
+              <w:rFonts w:ascii="Cambria Math" w:eastAsiaTheme="minorEastAsia" w:hAnsi="Cambria Math"/>
+            </w:rPr>
+            <m:t>Var</m:t>
+          </m:r>
+          <m:d>
+            <m:dPr>
+              <m:ctrlPr>
+                <w:rPr>
+                  <w:rFonts w:ascii="Cambria Math" w:eastAsiaTheme="minorEastAsia" w:hAnsi="Cambria Math"/>
+                  <w:i/>
+                </w:rPr>
+              </m:ctrlPr>
+            </m:dPr>
+            <m:e>
+              <m:r>
+                <w:rPr>
+                  <w:rFonts w:ascii="Cambria Math" w:eastAsiaTheme="minorEastAsia" w:hAnsi="Cambria Math"/>
+                </w:rPr>
+                <m:t>Y</m:t>
+              </m:r>
+            </m:e>
+          </m:d>
+          <m:r>
+            <w:rPr>
+              <w:rFonts w:ascii="Cambria Math" w:eastAsiaTheme="minorEastAsia" w:hAnsi="Cambria Math"/>
+            </w:rPr>
+            <m:t>=</m:t>
+          </m:r>
+          <m:f>
+            <m:fPr>
+              <m:ctrlPr>
+                <w:rPr>
+                  <w:rFonts w:ascii="Cambria Math" w:eastAsiaTheme="minorEastAsia" w:hAnsi="Cambria Math"/>
+                  <w:i/>
+                </w:rPr>
+              </m:ctrlPr>
+            </m:fPr>
+            <m:num>
+              <m:r>
+                <w:rPr>
+                  <w:rFonts w:ascii="Cambria Math" w:eastAsiaTheme="minorEastAsia" w:hAnsi="Cambria Math"/>
+                </w:rPr>
+                <m:t>1</m:t>
+              </m:r>
+            </m:num>
+            <m:den>
+              <m:r>
+                <w:rPr>
+                  <w:rFonts w:ascii="Cambria Math" w:eastAsiaTheme="minorEastAsia" w:hAnsi="Cambria Math"/>
+                </w:rPr>
+                <m:t>12</m:t>
+              </m:r>
+            </m:den>
+          </m:f>
+          <m:r>
+            <w:rPr>
+              <w:rFonts w:ascii="Cambria Math" w:eastAsiaTheme="minorEastAsia" w:hAnsi="Cambria Math"/>
+            </w:rPr>
+            <m:t>-0</m:t>
+          </m:r>
+          <m:r>
+            <w:rPr>
+              <w:rFonts w:ascii="Cambria Math" w:eastAsiaTheme="minorEastAsia" w:hAnsi="Cambria Math"/>
+            </w:rPr>
+            <m:t>=</m:t>
+          </m:r>
+          <m:f>
+            <m:fPr>
+              <m:ctrlPr>
+                <w:rPr>
+                  <w:rFonts w:ascii="Cambria Math" w:eastAsiaTheme="minorEastAsia" w:hAnsi="Cambria Math"/>
+                  <w:i/>
+                </w:rPr>
+              </m:ctrlPr>
+            </m:fPr>
+            <m:num>
+              <m:r>
+                <w:rPr>
+                  <w:rFonts w:ascii="Cambria Math" w:eastAsiaTheme="minorEastAsia" w:hAnsi="Cambria Math"/>
+                </w:rPr>
+                <m:t>1</m:t>
+              </m:r>
+            </m:num>
+            <m:den>
+              <m:r>
+                <w:rPr>
+                  <w:rFonts w:ascii="Cambria Math" w:eastAsiaTheme="minorEastAsia" w:hAnsi="Cambria Math"/>
+                </w:rPr>
+                <m:t>12</m:t>
+              </m:r>
+            </m:den>
+          </m:f>
+        </m:oMath>
+      </m:oMathPara>
+    </w:p>
+    <w:p>
+      <w:pPr>
+        <w:rPr>
+          <w:rFonts w:eastAsiaTheme="minorEastAsia"/>
+        </w:rPr>
+      </w:pPr>
+      <m:oMathPara>
+        <m:oMath>
+          <m:sSub>
+            <m:sSubPr>
+              <m:ctrlPr>
+                <w:rPr>
+                  <w:rFonts w:ascii="Cambria Math" w:eastAsiaTheme="minorEastAsia" w:hAnsi="Cambria Math"/>
+                  <w:i/>
+                </w:rPr>
+              </m:ctrlPr>
+            </m:sSubPr>
+            <m:e>
+              <m:r>
+                <w:rPr>
+                  <w:rFonts w:ascii="Cambria Math" w:eastAsiaTheme="minorEastAsia" w:hAnsi="Cambria Math"/>
+                </w:rPr>
+                <m:t>σ</m:t>
+              </m:r>
+            </m:e>
+            <m:sub>
+              <m:r>
+                <w:rPr>
+                  <w:rFonts w:ascii="Cambria Math" w:eastAsiaTheme="minorEastAsia" w:hAnsi="Cambria Math"/>
+                </w:rPr>
+                <m:t>Y</m:t>
+              </m:r>
+            </m:sub>
+          </m:sSub>
+          <m:r>
+            <w:rPr>
+              <w:rFonts w:ascii="Cambria Math" w:eastAsiaTheme="minorEastAsia" w:hAnsi="Cambria Math"/>
+            </w:rPr>
+            <m:t>=</m:t>
+          </m:r>
+          <m:rad>
+            <m:radPr>
+              <m:degHide m:val="1"/>
+              <m:ctrlPr>
+                <w:rPr>
+                  <w:rFonts w:ascii="Cambria Math" w:eastAsiaTheme="minorEastAsia" w:hAnsi="Cambria Math"/>
+                  <w:i/>
+                </w:rPr>
+              </m:ctrlPr>
+            </m:radPr>
+            <m:deg/>
+            <m:e>
+              <m:r>
+                <w:rPr>
+                  <w:rFonts w:ascii="Cambria Math" w:eastAsiaTheme="minorEastAsia" w:hAnsi="Cambria Math"/>
+                </w:rPr>
+                <m:t>Var</m:t>
+              </m:r>
+              <m:d>
+                <m:dPr>
+                  <m:ctrlPr>
+                    <w:rPr>
+                      <w:rFonts w:ascii="Cambria Math" w:eastAsiaTheme="minorEastAsia" w:hAnsi="Cambria Math"/>
+                      <w:i/>
+                    </w:rPr>
+                  </m:ctrlPr>
+                </m:dPr>
+                <m:e>
+                  <m:r>
+                    <w:rPr>
+                      <w:rFonts w:ascii="Cambria Math" w:eastAsiaTheme="minorEastAsia" w:hAnsi="Cambria Math"/>
+                    </w:rPr>
+                    <m:t>Y</m:t>
+                  </m:r>
+                </m:e>
+              </m:d>
+            </m:e>
+          </m:rad>
+          <m:r>
+            <w:rPr>
+              <w:rFonts w:ascii="Cambria Math" w:eastAsiaTheme="minorEastAsia" w:hAnsi="Cambria Math"/>
+            </w:rPr>
+            <m:t>=</m:t>
+          </m:r>
+          <m:f>
+            <m:fPr>
+              <m:ctrlPr>
+                <w:rPr>
+                  <w:rFonts w:ascii="Cambria Math" w:eastAsiaTheme="minorEastAsia" w:hAnsi="Cambria Math"/>
+                  <w:i/>
+                </w:rPr>
+              </m:ctrlPr>
+            </m:fPr>
+            <m:num>
+              <m:r>
+                <w:rPr>
+                  <w:rFonts w:ascii="Cambria Math" w:eastAsiaTheme="minorEastAsia" w:hAnsi="Cambria Math"/>
+                </w:rPr>
+                <m:t>1</m:t>
+              </m:r>
+            </m:num>
+            <m:den>
+              <m:rad>
+                <m:radPr>
+                  <m:degHide m:val="1"/>
+                  <m:ctrlPr>
+                    <w:rPr>
+                      <w:rFonts w:ascii="Cambria Math" w:eastAsiaTheme="minorEastAsia" w:hAnsi="Cambria Math"/>
+                      <w:i/>
+                    </w:rPr>
+                  </m:ctrlPr>
+                </m:radPr>
+                <m:deg/>
+                <m:e>
+                  <m:r>
+                    <w:rPr>
+                      <w:rFonts w:ascii="Cambria Math" w:eastAsiaTheme="minorEastAsia" w:hAnsi="Cambria Math"/>
+                    </w:rPr>
+                    <m:t>12</m:t>
+                  </m:r>
+                </m:e>
+              </m:rad>
+            </m:den>
+          </m:f>
+        </m:oMath>
+      </m:oMathPara>
+    </w:p>
+    <w:p>
+      <w:pPr>
+        <w:rPr>
+          <w:rFonts w:eastAsiaTheme="minorEastAsia"/>
+        </w:rPr>
+      </w:pPr>
+      <w:r>
+        <w:rPr>
+          <w:rFonts w:eastAsiaTheme="minorEastAsia"/>
+        </w:rPr>
+        <w:t xml:space="preserve">Now, we have previously been calculating </w:t>
+      </w:r>
+      <m:oMath>
+        <m:r>
+          <w:rPr>
+            <w:rFonts w:ascii="Cambria Math" w:eastAsiaTheme="minorEastAsia" w:hAnsi="Cambria Math"/>
+          </w:rPr>
+          <m:t>Var</m:t>
+        </m:r>
+        <m:d>
+          <m:dPr>
+            <m:ctrlPr>
+              <w:rPr>
+                <w:rFonts w:ascii="Cambria Math" w:eastAsiaTheme="minorEastAsia" w:hAnsi="Cambria Math"/>
+                <w:i/>
+              </w:rPr>
+            </m:ctrlPr>
+          </m:dPr>
+          <m:e>
+            <m:r>
+              <w:rPr>
+                <w:rFonts w:ascii="Cambria Math" w:eastAsiaTheme="minorEastAsia" w:hAnsi="Cambria Math"/>
+              </w:rPr>
+              <m:t>Y</m:t>
+            </m:r>
+          </m:e>
+        </m:d>
+      </m:oMath>
+      <w:r>
+        <w:rPr>
+          <w:rFonts w:eastAsiaTheme="minorEastAsia"/>
+        </w:rPr>
+        <w:t xml:space="preserve"> where Y is simply:</w:t>
+      </w:r>
+    </w:p>
+    <w:p>
+      <w:pPr>
+        <w:rPr>
+          <w:rFonts w:eastAsiaTheme="minorEastAsia"/>
+        </w:rPr>
+      </w:pPr>
+      <m:oMathPara>
+        <m:oMath>
+          <m:r>
+            <w:rPr>
+              <w:rFonts w:ascii="Cambria Math" w:eastAsiaTheme="minorEastAsia" w:hAnsi="Cambria Math"/>
+            </w:rPr>
+            <m:t>Y=</m:t>
+          </m:r>
+          <m:d>
+            <m:dPr>
+              <m:ctrlPr>
+                <w:rPr>
+                  <w:rFonts w:ascii="Cambria Math" w:eastAsiaTheme="minorEastAsia" w:hAnsi="Cambria Math"/>
+                  <w:i/>
+                </w:rPr>
+              </m:ctrlPr>
+            </m:dPr>
+            <m:e>
+              <m:sSub>
+                <m:sSubPr>
+                  <m:ctrlPr>
+                    <w:rPr>
+                      <w:rFonts w:ascii="Cambria Math" w:eastAsiaTheme="minorEastAsia" w:hAnsi="Cambria Math"/>
+                      <w:i/>
+                    </w:rPr>
+                  </m:ctrlPr>
+                </m:sSubPr>
+                <m:e>
+                  <m:r>
+                    <w:rPr>
+                      <w:rFonts w:ascii="Cambria Math" w:eastAsiaTheme="minorEastAsia" w:hAnsi="Cambria Math"/>
+                    </w:rPr>
+                    <m:t>x</m:t>
+                  </m:r>
+                </m:e>
+                <m:sub>
+                  <m:r>
+                    <w:rPr>
+                      <w:rFonts w:ascii="Cambria Math" w:eastAsiaTheme="minorEastAsia" w:hAnsi="Cambria Math"/>
+                    </w:rPr>
+                    <m:t>i</m:t>
+                  </m:r>
+                </m:sub>
+              </m:sSub>
+            </m:e>
+          </m:d>
+          <m:r>
+            <w:rPr>
+              <w:rFonts w:ascii="Cambria Math" w:eastAsiaTheme="minorEastAsia" w:hAnsi="Cambria Math"/>
+            </w:rPr>
+            <m:t>-0.5</m:t>
+          </m:r>
+        </m:oMath>
+      </m:oMathPara>
+    </w:p>
+    <w:p>
+      <w:pPr>
+        <w:rPr>
+          <w:rFonts w:eastAsiaTheme="minorEastAsia"/>
+        </w:rPr>
+      </w:pPr>
+      <w:r>
+        <w:rPr>
+          <w:rFonts w:eastAsiaTheme="minorEastAsia"/>
+        </w:rPr>
+        <w:t>We know want:</w:t>
+      </w:r>
+    </w:p>
+    <w:p>
+      <w:pPr>
+        <w:rPr>
+          <w:rFonts w:eastAsiaTheme="minorEastAsia"/>
+        </w:rPr>
+      </w:pPr>
+      <m:oMathPara>
+        <m:oMath>
+          <m:r>
+            <w:rPr>
+              <w:rFonts w:ascii="Cambria Math" w:eastAsiaTheme="minorEastAsia" w:hAnsi="Cambria Math"/>
+            </w:rPr>
+            <m:t>Y</m:t>
+          </m:r>
+          <m:r>
+            <w:rPr>
+              <w:rFonts w:ascii="Cambria Math" w:eastAsiaTheme="minorEastAsia" w:hAnsi="Cambria Math"/>
+            </w:rPr>
+            <m:t>'</m:t>
+          </m:r>
+          <m:r>
+            <w:rPr>
+              <w:rFonts w:ascii="Cambria Math" w:eastAsiaTheme="minorEastAsia" w:hAnsi="Cambria Math"/>
+            </w:rPr>
+            <m:t>=</m:t>
+          </m:r>
+          <m:d>
+            <m:dPr>
+              <m:ctrlPr>
+                <w:rPr>
+                  <w:rFonts w:ascii="Cambria Math" w:eastAsiaTheme="minorEastAsia" w:hAnsi="Cambria Math"/>
+                  <w:i/>
+                </w:rPr>
+              </m:ctrlPr>
+            </m:dPr>
+            <m:e>
+              <m:f>
+                <m:fPr>
+                  <m:ctrlPr>
+                    <w:rPr>
+                      <w:rFonts w:ascii="Cambria Math" w:eastAsiaTheme="minorEastAsia" w:hAnsi="Cambria Math"/>
+                      <w:i/>
+                    </w:rPr>
+                  </m:ctrlPr>
+                </m:fPr>
+                <m:num>
+                  <m:r>
+                    <w:rPr>
+                      <w:rFonts w:ascii="Cambria Math" w:eastAsiaTheme="minorEastAsia" w:hAnsi="Cambria Math"/>
+                    </w:rPr>
+                    <m:t>1</m:t>
+                  </m:r>
+                </m:num>
+                <m:den>
+                  <m:r>
+                    <w:rPr>
+                      <w:rFonts w:ascii="Cambria Math" w:eastAsiaTheme="minorEastAsia" w:hAnsi="Cambria Math"/>
+                    </w:rPr>
+                    <m:t>N</m:t>
+                  </m:r>
+                </m:den>
+              </m:f>
+              <m:nary>
+                <m:naryPr>
+                  <m:chr m:val="∑"/>
+                  <m:ctrlPr>
+                    <w:rPr>
+                      <w:rFonts w:ascii="Cambria Math" w:eastAsiaTheme="minorEastAsia" w:hAnsi="Cambria Math"/>
+                      <w:i/>
+                    </w:rPr>
+                  </m:ctrlPr>
+                </m:naryPr>
+                <m:sub>
+                  <m:r>
+                    <w:rPr>
+                      <w:rFonts w:ascii="Cambria Math" w:eastAsiaTheme="minorEastAsia" w:hAnsi="Cambria Math"/>
+                    </w:rPr>
+                    <m:t>i=1</m:t>
+                  </m:r>
+                </m:sub>
+                <m:sup>
+                  <m:r>
+                    <w:rPr>
+                      <w:rFonts w:ascii="Cambria Math" w:eastAsiaTheme="minorEastAsia" w:hAnsi="Cambria Math"/>
+                    </w:rPr>
+                    <m:t>N</m:t>
+                  </m:r>
+                </m:sup>
+                <m:e>
+                  <m:sSub>
+                    <m:sSubPr>
+                      <m:ctrlPr>
+                        <w:rPr>
+                          <w:rFonts w:ascii="Cambria Math" w:eastAsiaTheme="minorEastAsia" w:hAnsi="Cambria Math"/>
+                          <w:i/>
+                        </w:rPr>
+                      </m:ctrlPr>
+                    </m:sSubPr>
+                    <m:e>
+                      <m:r>
+                        <w:rPr>
+                          <w:rFonts w:ascii="Cambria Math" w:eastAsiaTheme="minorEastAsia" w:hAnsi="Cambria Math"/>
+                        </w:rPr>
+                        <m:t>x</m:t>
+                      </m:r>
+                    </m:e>
+                    <m:sub>
+                      <m:r>
+                        <w:rPr>
+                          <w:rFonts w:ascii="Cambria Math" w:eastAsiaTheme="minorEastAsia" w:hAnsi="Cambria Math"/>
+                        </w:rPr>
+                        <m:t>i</m:t>
+                      </m:r>
+                    </m:sub>
+                  </m:sSub>
+                </m:e>
+              </m:nary>
+              <m:r>
+                <w:rPr>
+                  <w:rFonts w:ascii="Cambria Math" w:eastAsiaTheme="minorEastAsia" w:hAnsi="Cambria Math"/>
+                </w:rPr>
+                <m:t>-0.5</m:t>
+              </m:r>
+            </m:e>
+          </m:d>
+        </m:oMath>
+      </m:oMathPara>
+    </w:p>
+    <w:p>
+      <w:pPr>
+        <w:rPr>
+          <w:rFonts w:eastAsiaTheme="minorEastAsia"/>
+        </w:rPr>
+      </w:pPr>
+      <w:r>
+        <w:rPr>
+          <w:rFonts w:eastAsiaTheme="minorEastAsia"/>
+        </w:rPr>
+        <w:t xml:space="preserve">Therefore we have applied two operations to the random variable. The first was to sum several (N) values of the random variable. The second was to final divide this by the number of values we summed to get a new random variable </w:t>
+      </w:r>
+      <m:oMath>
+        <m:r>
+          <w:rPr>
+            <w:rFonts w:ascii="Cambria Math" w:eastAsiaTheme="minorEastAsia" w:hAnsi="Cambria Math"/>
+          </w:rPr>
+          <m:t>Y'</m:t>
+        </m:r>
+      </m:oMath>
+      <w:r>
+        <w:rPr>
+          <w:rFonts w:eastAsiaTheme="minorEastAsia"/>
+        </w:rPr>
+        <w:t>.</w:t>
+      </w:r>
+    </w:p>
+    <w:p>
+      <w:pPr>
+        <w:rPr>
+          <w:rFonts w:eastAsiaTheme="minorEastAsia"/>
+        </w:rPr>
+      </w:pPr>
+      <w:r>
+        <w:rPr>
+          <w:rFonts w:eastAsiaTheme="minorEastAsia"/>
+        </w:rPr>
+        <w:t>From Wikipedia:</w:t>
+      </w:r>
+    </w:p>
+    <w:p>
+      <w:pPr>
+        <w:shd w:val="clear" w:color="auto" w:fill="FFFFFF"/>
+        <w:spacing w:after="24" w:line="240" w:lineRule="auto"/>
+        <w:ind w:left="720"/>
+        <w:rPr>
+          <w:rFonts w:eastAsiaTheme="minorEastAsia"/>
+          <w:b/>
+        </w:rPr>
+      </w:pPr>
+      <w:r>
+        <w:rPr>
+          <w:rFonts w:ascii="Arial" w:eastAsia="Times New Roman" w:hAnsi="Arial" w:cs="Arial"/>
+          <w:vanish/>
+          <w:color w:val="252525"/>
+          <w:sz w:val="25"/>
+          <w:szCs w:val="25"/>
+          <w:lang w:eastAsia="en-GB"/>
+        </w:rPr>
+        <w:t>{\displaystyle \operatorname {Var} (aX)=a^{2}\operatorname {Var} (X).}</w:t>
+      </w:r>
+      <w:r>
+        <w:rPr>
           <w:noProof/>
           <w:lang w:eastAsia="en-GB"/>
         </w:rPr>
-        <w:lastRenderedPageBreak/>
         <w:drawing>
-          <wp:inline distT="0" distB="0" distL="0" distR="0" wp14:anchorId="26595083" wp14:editId="3A7A02B4">
+          <wp:inline distT="0" distB="0" distL="0" distR="0" wp14:anchorId="705D7414" wp14:editId="3D9A6E48">
             <wp:extent cx="5731510" cy="3223895"/>
             <wp:effectExtent l="0" t="0" r="2540" b="0"/>
-            <wp:docPr id="7" name="Picture 7"/>
+            <wp:docPr id="17" name="Picture 17"/>
             <wp:cNvGraphicFramePr>
               <a:graphicFrameLocks xmlns:a="http://schemas.openxmlformats.org/drawingml/2006/main" noChangeAspect="1"/>
             </wp:cNvGraphicFramePr>
@@ -945,6 +3062,323 @@
           <w:rFonts w:eastAsiaTheme="minorEastAsia"/>
         </w:rPr>
       </w:pPr>
+      <w:r>
+        <w:rPr>
+          <w:rFonts w:eastAsiaTheme="minorEastAsia"/>
+        </w:rPr>
+        <w:t xml:space="preserve">Therefore our random variable’s variance is simply multiplied by 9 and then divided by </w:t>
+      </w:r>
+      <m:oMath>
+        <m:sSup>
+          <m:sSupPr>
+            <m:ctrlPr>
+              <w:rPr>
+                <w:rFonts w:ascii="Cambria Math" w:eastAsiaTheme="minorEastAsia" w:hAnsi="Cambria Math"/>
+                <w:i/>
+              </w:rPr>
+            </m:ctrlPr>
+          </m:sSupPr>
+          <m:e>
+            <m:r>
+              <w:rPr>
+                <w:rFonts w:ascii="Cambria Math" w:eastAsiaTheme="minorEastAsia" w:hAnsi="Cambria Math"/>
+              </w:rPr>
+              <m:t>9</m:t>
+            </m:r>
+          </m:e>
+          <m:sup>
+            <m:r>
+              <w:rPr>
+                <w:rFonts w:ascii="Cambria Math" w:eastAsiaTheme="minorEastAsia" w:hAnsi="Cambria Math"/>
+              </w:rPr>
+              <m:t>2</m:t>
+            </m:r>
+          </m:sup>
+        </m:sSup>
+      </m:oMath>
+    </w:p>
+    <w:p>
+      <w:pPr>
+        <w:rPr>
+          <w:rFonts w:eastAsiaTheme="minorEastAsia"/>
+        </w:rPr>
+      </w:pPr>
+      <m:oMathPara>
+        <m:oMath>
+          <m:r>
+            <w:rPr>
+              <w:rFonts w:ascii="Cambria Math" w:eastAsiaTheme="minorEastAsia" w:hAnsi="Cambria Math"/>
+            </w:rPr>
+            <m:t>Var</m:t>
+          </m:r>
+          <m:d>
+            <m:dPr>
+              <m:ctrlPr>
+                <w:rPr>
+                  <w:rFonts w:ascii="Cambria Math" w:eastAsiaTheme="minorEastAsia" w:hAnsi="Cambria Math"/>
+                  <w:i/>
+                </w:rPr>
+              </m:ctrlPr>
+            </m:dPr>
+            <m:e>
+              <m:sSup>
+                <m:sSupPr>
+                  <m:ctrlPr>
+                    <w:rPr>
+                      <w:rFonts w:ascii="Cambria Math" w:eastAsiaTheme="minorEastAsia" w:hAnsi="Cambria Math"/>
+                      <w:i/>
+                    </w:rPr>
+                  </m:ctrlPr>
+                </m:sSupPr>
+                <m:e>
+                  <m:r>
+                    <w:rPr>
+                      <w:rFonts w:ascii="Cambria Math" w:eastAsiaTheme="minorEastAsia" w:hAnsi="Cambria Math"/>
+                    </w:rPr>
+                    <m:t>Y</m:t>
+                  </m:r>
+                </m:e>
+                <m:sup>
+                  <m:r>
+                    <w:rPr>
+                      <w:rFonts w:ascii="Cambria Math" w:eastAsiaTheme="minorEastAsia" w:hAnsi="Cambria Math"/>
+                    </w:rPr>
+                    <m:t>'</m:t>
+                  </m:r>
+                </m:sup>
+              </m:sSup>
+            </m:e>
+          </m:d>
+          <m:r>
+            <w:rPr>
+              <w:rFonts w:ascii="Cambria Math" w:eastAsiaTheme="minorEastAsia" w:hAnsi="Cambria Math"/>
+            </w:rPr>
+            <m:t>=</m:t>
+          </m:r>
+          <m:f>
+            <m:fPr>
+              <m:ctrlPr>
+                <w:rPr>
+                  <w:rFonts w:ascii="Cambria Math" w:eastAsiaTheme="minorEastAsia" w:hAnsi="Cambria Math"/>
+                  <w:i/>
+                </w:rPr>
+              </m:ctrlPr>
+            </m:fPr>
+            <m:num>
+              <m:r>
+                <w:rPr>
+                  <w:rFonts w:ascii="Cambria Math" w:eastAsiaTheme="minorEastAsia" w:hAnsi="Cambria Math"/>
+                </w:rPr>
+                <m:t>1</m:t>
+              </m:r>
+            </m:num>
+            <m:den>
+              <m:r>
+                <w:rPr>
+                  <w:rFonts w:ascii="Cambria Math" w:eastAsiaTheme="minorEastAsia" w:hAnsi="Cambria Math"/>
+                </w:rPr>
+                <m:t>9</m:t>
+              </m:r>
+            </m:den>
+          </m:f>
+          <m:r>
+            <w:rPr>
+              <w:rFonts w:ascii="Cambria Math" w:eastAsiaTheme="minorEastAsia" w:hAnsi="Cambria Math"/>
+            </w:rPr>
+            <m:t>*</m:t>
+          </m:r>
+          <m:f>
+            <m:fPr>
+              <m:ctrlPr>
+                <w:rPr>
+                  <w:rFonts w:ascii="Cambria Math" w:eastAsiaTheme="minorEastAsia" w:hAnsi="Cambria Math"/>
+                  <w:i/>
+                </w:rPr>
+              </m:ctrlPr>
+            </m:fPr>
+            <m:num>
+              <m:r>
+                <w:rPr>
+                  <w:rFonts w:ascii="Cambria Math" w:eastAsiaTheme="minorEastAsia" w:hAnsi="Cambria Math"/>
+                </w:rPr>
+                <m:t>1</m:t>
+              </m:r>
+            </m:num>
+            <m:den>
+              <m:r>
+                <w:rPr>
+                  <w:rFonts w:ascii="Cambria Math" w:eastAsiaTheme="minorEastAsia" w:hAnsi="Cambria Math"/>
+                </w:rPr>
+                <m:t>12</m:t>
+              </m:r>
+            </m:den>
+          </m:f>
+        </m:oMath>
+      </m:oMathPara>
+    </w:p>
+    <w:p>
+      <w:pPr>
+        <w:rPr>
+          <w:rFonts w:eastAsiaTheme="minorEastAsia"/>
+        </w:rPr>
+      </w:pPr>
+      <m:oMathPara>
+        <m:oMath>
+          <m:sSub>
+            <m:sSubPr>
+              <m:ctrlPr>
+                <w:rPr>
+                  <w:rFonts w:ascii="Cambria Math" w:eastAsiaTheme="minorEastAsia" w:hAnsi="Cambria Math"/>
+                  <w:i/>
+                </w:rPr>
+              </m:ctrlPr>
+            </m:sSubPr>
+            <m:e>
+              <m:r>
+                <w:rPr>
+                  <w:rFonts w:ascii="Cambria Math" w:eastAsiaTheme="minorEastAsia" w:hAnsi="Cambria Math"/>
+                </w:rPr>
+                <m:t>σ</m:t>
+              </m:r>
+            </m:e>
+            <m:sub>
+              <m:r>
+                <w:rPr>
+                  <w:rFonts w:ascii="Cambria Math" w:eastAsiaTheme="minorEastAsia" w:hAnsi="Cambria Math"/>
+                </w:rPr>
+                <m:t>Y</m:t>
+              </m:r>
+            </m:sub>
+          </m:sSub>
+          <m:r>
+            <w:rPr>
+              <w:rFonts w:ascii="Cambria Math" w:eastAsiaTheme="minorEastAsia" w:hAnsi="Cambria Math"/>
+            </w:rPr>
+            <m:t>=</m:t>
+          </m:r>
+          <m:f>
+            <m:fPr>
+              <m:ctrlPr>
+                <w:rPr>
+                  <w:rFonts w:ascii="Cambria Math" w:eastAsiaTheme="minorEastAsia" w:hAnsi="Cambria Math"/>
+                  <w:i/>
+                </w:rPr>
+              </m:ctrlPr>
+            </m:fPr>
+            <m:num>
+              <m:r>
+                <w:rPr>
+                  <w:rFonts w:ascii="Cambria Math" w:eastAsiaTheme="minorEastAsia" w:hAnsi="Cambria Math"/>
+                </w:rPr>
+                <m:t>1</m:t>
+              </m:r>
+            </m:num>
+            <m:den>
+              <m:r>
+                <w:rPr>
+                  <w:rFonts w:ascii="Cambria Math" w:eastAsiaTheme="minorEastAsia" w:hAnsi="Cambria Math"/>
+                </w:rPr>
+                <m:t>3</m:t>
+              </m:r>
+              <m:rad>
+                <m:radPr>
+                  <m:degHide m:val="1"/>
+                  <m:ctrlPr>
+                    <w:rPr>
+                      <w:rFonts w:ascii="Cambria Math" w:eastAsiaTheme="minorEastAsia" w:hAnsi="Cambria Math"/>
+                      <w:i/>
+                    </w:rPr>
+                  </m:ctrlPr>
+                </m:radPr>
+                <m:deg/>
+                <m:e>
+                  <m:r>
+                    <w:rPr>
+                      <w:rFonts w:ascii="Cambria Math" w:eastAsiaTheme="minorEastAsia" w:hAnsi="Cambria Math"/>
+                    </w:rPr>
+                    <m:t>12</m:t>
+                  </m:r>
+                </m:e>
+              </m:rad>
+            </m:den>
+          </m:f>
+        </m:oMath>
+      </m:oMathPara>
+    </w:p>
+    <w:p>
+      <w:pPr>
+        <w:rPr>
+          <w:rFonts w:eastAsiaTheme="minorEastAsia"/>
+        </w:rPr>
+      </w:pPr>
+      <w:r>
+        <w:rPr>
+          <w:rFonts w:eastAsiaTheme="minorEastAsia"/>
+        </w:rPr>
+        <w:t xml:space="preserve">Therefore to make the distribution unit variance, we simply need to divide by this number, i.e. we would multiply by  </w:t>
+      </w:r>
+      <m:oMath>
+        <m:r>
+          <w:rPr>
+            <w:rFonts w:ascii="Cambria Math" w:eastAsiaTheme="minorEastAsia" w:hAnsi="Cambria Math"/>
+          </w:rPr>
+          <m:t>3</m:t>
+        </m:r>
+        <m:rad>
+          <m:radPr>
+            <m:degHide m:val="1"/>
+            <m:ctrlPr>
+              <w:rPr>
+                <w:rFonts w:ascii="Cambria Math" w:eastAsiaTheme="minorEastAsia" w:hAnsi="Cambria Math"/>
+                <w:i/>
+              </w:rPr>
+            </m:ctrlPr>
+          </m:radPr>
+          <m:deg/>
+          <m:e>
+            <m:r>
+              <w:rPr>
+                <w:rFonts w:ascii="Cambria Math" w:eastAsiaTheme="minorEastAsia" w:hAnsi="Cambria Math"/>
+              </w:rPr>
+              <m:t>12</m:t>
+            </m:r>
+          </m:e>
+        </m:rad>
+      </m:oMath>
+      <w:r>
+        <w:rPr>
+          <w:rFonts w:eastAsiaTheme="minorEastAsia"/>
+        </w:rPr>
+        <w:t>.</w:t>
+      </w:r>
+      <w:bookmarkStart w:id="0" w:name="_GoBack"/>
+      <w:bookmarkEnd w:id="0"/>
+    </w:p>
+    <w:p>
+      <w:pPr>
+        <w:rPr>
+          <w:rFonts w:eastAsiaTheme="minorEastAsia"/>
+        </w:rPr>
+      </w:pPr>
+      <w:r>
+        <w:rPr>
+          <w:rFonts w:eastAsiaTheme="minorEastAsia"/>
+        </w:rPr>
+        <w:t>Esse</w:t>
+      </w:r>
+      <w:r>
+        <w:rPr>
+          <w:rFonts w:eastAsiaTheme="minorEastAsia"/>
+        </w:rPr>
+        <w:t>ntially we can do this two ways:</w:t>
+      </w:r>
+    </w:p>
+    <w:p>
+      <w:pPr>
+        <w:rPr>
+          <w:rFonts w:eastAsiaTheme="minorEastAsia"/>
+        </w:rPr>
+      </w:pPr>
     </w:p>
     <w:p>
       <w:pPr>
@@ -957,11 +3391,12 @@
           <w:noProof/>
           <w:lang w:eastAsia="en-GB"/>
         </w:rPr>
+        <w:lastRenderedPageBreak/>
         <w:drawing>
-          <wp:inline distT="0" distB="0" distL="0" distR="0" wp14:anchorId="233B8138" wp14:editId="17FBF1D3">
+          <wp:inline distT="0" distB="0" distL="0" distR="0" wp14:anchorId="26595083" wp14:editId="3A7A02B4">
             <wp:extent cx="5731510" cy="3223895"/>
             <wp:effectExtent l="0" t="0" r="2540" b="0"/>
-            <wp:docPr id="8" name="Picture 8"/>
+            <wp:docPr id="7" name="Picture 7"/>
             <wp:cNvGraphicFramePr>
               <a:graphicFrameLocks xmlns:a="http://schemas.openxmlformats.org/drawingml/2006/main" noChangeAspect="1"/>
             </wp:cNvGraphicFramePr>
@@ -1019,12 +3454,11 @@
           <w:noProof/>
           <w:lang w:eastAsia="en-GB"/>
         </w:rPr>
-        <w:lastRenderedPageBreak/>
         <w:drawing>
-          <wp:inline distT="0" distB="0" distL="0" distR="0" wp14:anchorId="15A69A79" wp14:editId="54ED4495">
+          <wp:inline distT="0" distB="0" distL="0" distR="0" wp14:anchorId="233B8138" wp14:editId="17FBF1D3">
             <wp:extent cx="5731510" cy="3223895"/>
             <wp:effectExtent l="0" t="0" r="2540" b="0"/>
-            <wp:docPr id="9" name="Picture 9"/>
+            <wp:docPr id="8" name="Picture 8"/>
             <wp:cNvGraphicFramePr>
               <a:graphicFrameLocks xmlns:a="http://schemas.openxmlformats.org/drawingml/2006/main" noChangeAspect="1"/>
             </wp:cNvGraphicFramePr>
@@ -1082,11 +3516,12 @@
           <w:noProof/>
           <w:lang w:eastAsia="en-GB"/>
         </w:rPr>
+        <w:lastRenderedPageBreak/>
         <w:drawing>
-          <wp:inline distT="0" distB="0" distL="0" distR="0" wp14:anchorId="4E9C0ED4" wp14:editId="5BEE67FD">
+          <wp:inline distT="0" distB="0" distL="0" distR="0" wp14:anchorId="15A69A79" wp14:editId="54ED4495">
             <wp:extent cx="5731510" cy="3223895"/>
             <wp:effectExtent l="0" t="0" r="2540" b="0"/>
-            <wp:docPr id="10" name="Picture 10"/>
+            <wp:docPr id="9" name="Picture 9"/>
             <wp:cNvGraphicFramePr>
               <a:graphicFrameLocks xmlns:a="http://schemas.openxmlformats.org/drawingml/2006/main" noChangeAspect="1"/>
             </wp:cNvGraphicFramePr>
@@ -1139,29 +3574,89 @@
           <w:rFonts w:eastAsiaTheme="minorEastAsia"/>
         </w:rPr>
       </w:pPr>
-    </w:p>
-    <w:p>
-      <w:pPr>
-        <w:rPr>
-          <w:rFonts w:eastAsiaTheme="minorEastAsia"/>
-        </w:rPr>
-      </w:pPr>
-    </w:p>
-    <w:p>
-      <w:pPr>
-        <w:rPr>
-          <w:rFonts w:eastAsiaTheme="minorEastAsia"/>
-        </w:rPr>
-      </w:pPr>
-    </w:p>
-    <w:p>
-      <w:pPr>
-        <w:rPr>
-          <w:rFonts w:eastAsiaTheme="minorEastAsia"/>
-        </w:rPr>
-      </w:pPr>
-      <w:bookmarkStart w:id="0" w:name="_GoBack"/>
-      <w:bookmarkEnd w:id="0"/>
+      <w:r>
+        <w:rPr>
+          <w:noProof/>
+          <w:lang w:eastAsia="en-GB"/>
+        </w:rPr>
+        <w:drawing>
+          <wp:inline distT="0" distB="0" distL="0" distR="0" wp14:anchorId="4E9C0ED4" wp14:editId="5BEE67FD">
+            <wp:extent cx="5731510" cy="3223895"/>
+            <wp:effectExtent l="0" t="0" r="2540" b="0"/>
+            <wp:docPr id="10" name="Picture 10"/>
+            <wp:cNvGraphicFramePr>
+              <a:graphicFrameLocks xmlns:a="http://schemas.openxmlformats.org/drawingml/2006/main" noChangeAspect="1"/>
+            </wp:cNvGraphicFramePr>
+            <a:graphic xmlns:a="http://schemas.openxmlformats.org/drawingml/2006/main">
+              <a:graphicData uri="http://schemas.openxmlformats.org/drawingml/2006/picture">
+                <pic:pic xmlns:pic="http://schemas.openxmlformats.org/drawingml/2006/picture">
+                  <pic:nvPicPr>
+                    <pic:cNvPr id="1" name=""/>
+                    <pic:cNvPicPr/>
+                  </pic:nvPicPr>
+                  <pic:blipFill>
+                    <a:blip r:embed="rId13"/>
+                    <a:stretch>
+                      <a:fillRect/>
+                    </a:stretch>
+                  </pic:blipFill>
+                  <pic:spPr>
+                    <a:xfrm>
+                      <a:off x="0" y="0"/>
+                      <a:ext cx="5731510" cy="3223895"/>
+                    </a:xfrm>
+                    <a:prstGeom prst="rect">
+                      <a:avLst/>
+                    </a:prstGeom>
+                  </pic:spPr>
+                </pic:pic>
+              </a:graphicData>
+            </a:graphic>
+          </wp:inline>
+        </w:drawing>
+      </w:r>
+    </w:p>
+    <w:p>
+      <w:pPr>
+        <w:rPr>
+          <w:rFonts w:eastAsiaTheme="minorEastAsia"/>
+        </w:rPr>
+      </w:pPr>
+    </w:p>
+    <w:p>
+      <w:pPr>
+        <w:rPr>
+          <w:rFonts w:eastAsiaTheme="minorEastAsia"/>
+        </w:rPr>
+      </w:pPr>
+    </w:p>
+    <w:p>
+      <w:pPr>
+        <w:rPr>
+          <w:rFonts w:eastAsiaTheme="minorEastAsia"/>
+        </w:rPr>
+      </w:pPr>
+    </w:p>
+    <w:p>
+      <w:pPr>
+        <w:rPr>
+          <w:rFonts w:eastAsiaTheme="minorEastAsia"/>
+        </w:rPr>
+      </w:pPr>
+    </w:p>
+    <w:p>
+      <w:pPr>
+        <w:rPr>
+          <w:rFonts w:eastAsiaTheme="minorEastAsia"/>
+        </w:rPr>
+      </w:pPr>
+    </w:p>
+    <w:p>
+      <w:pPr>
+        <w:rPr>
+          <w:rFonts w:eastAsiaTheme="minorEastAsia"/>
+        </w:rPr>
+      </w:pPr>
     </w:p>
     <w:p>
       <w:pPr>
@@ -1191,7 +3686,7 @@
                     <pic:cNvPicPr/>
                   </pic:nvPicPr>
                   <pic:blipFill>
-                    <a:blip r:embed="rId13"/>
+                    <a:blip r:embed="rId14"/>
                     <a:stretch>
                       <a:fillRect/>
                     </a:stretch>
@@ -1681,6 +4176,45 @@
       <w:color w:val="808080"/>
     </w:rPr>
   </w:style>
+  <w:style w:type="paragraph" w:styleId="NormalWeb">
+    <w:name w:val="Normal (Web)"/>
+    <w:basedOn w:val="Normal"/>
+    <w:uiPriority w:val="99"/>
+    <w:semiHidden/>
+    <w:unhideWhenUsed/>
+    <w:rsid w:val="00C15BAD"/>
+    <w:pPr>
+      <w:spacing w:before="100" w:beforeAutospacing="1" w:after="100" w:afterAutospacing="1" w:line="240" w:lineRule="auto"/>
+    </w:pPr>
+    <w:rPr>
+      <w:rFonts w:ascii="Times New Roman" w:eastAsia="Times New Roman" w:hAnsi="Times New Roman" w:cs="Times New Roman"/>
+      <w:sz w:val="24"/>
+      <w:szCs w:val="24"/>
+      <w:lang w:eastAsia="en-GB"/>
+    </w:rPr>
+  </w:style>
+  <w:style w:type="character" w:customStyle="1" w:styleId="mwe-math-mathml-inline">
+    <w:name w:val="mwe-math-mathml-inline"/>
+    <w:basedOn w:val="DefaultParagraphFont"/>
+    <w:rsid w:val="00C15BAD"/>
+  </w:style>
+  <w:style w:type="character" w:customStyle="1" w:styleId="apple-converted-space">
+    <w:name w:val="apple-converted-space"/>
+    <w:basedOn w:val="DefaultParagraphFont"/>
+    <w:rsid w:val="00C15BAD"/>
+  </w:style>
+  <w:style w:type="character" w:styleId="Hyperlink">
+    <w:name w:val="Hyperlink"/>
+    <w:basedOn w:val="DefaultParagraphFont"/>
+    <w:uiPriority w:val="99"/>
+    <w:semiHidden/>
+    <w:unhideWhenUsed/>
+    <w:rsid w:val="00C15BAD"/>
+    <w:rPr>
+      <w:color w:val="0000FF"/>
+      <w:u w:val="single"/>
+    </w:rPr>
+  </w:style>
 </w:styles>
 </file>
 

</xml_diff>

<commit_message>
Completed Waveforms (part 3) of the experiment, lab 1 is now complete
</commit_message>
<xml_diff>
--- a/Lab1/Lab1.docx
+++ b/Lab1/Lab1.docx
@@ -269,6 +269,21 @@
             </a:graphic>
           </wp:inline>
         </w:drawing>
+      </w:r>
+    </w:p>
+    <w:p>
+      <w:pPr>
+        <w:rPr>
+          <w:b/>
+          <w:u w:val="single"/>
+        </w:rPr>
+      </w:pPr>
+      <w:r>
+        <w:rPr>
+          <w:b/>
+          <w:u w:val="single"/>
+        </w:rPr>
+        <w:t>Our goal is now to alter the distribution such that its mean is 0 and has a variance of 1</w:t>
       </w:r>
     </w:p>
     <w:p>
@@ -802,6 +817,7 @@
             <w:rPr>
               <w:rFonts w:ascii="Cambria Math" w:eastAsiaTheme="minorEastAsia" w:hAnsi="Cambria Math"/>
             </w:rPr>
+            <w:lastRenderedPageBreak/>
             <m:t>Var</m:t>
           </m:r>
           <m:d>
@@ -893,7 +909,6 @@
         <w:rPr>
           <w:rFonts w:eastAsiaTheme="minorEastAsia"/>
         </w:rPr>
-        <w:lastRenderedPageBreak/>
         <w:t>We know that these two are equivalent:</w:t>
       </w:r>
     </w:p>
@@ -1243,13 +1258,7 @@
             <w:rPr>
               <w:rFonts w:ascii="Cambria Math" w:eastAsiaTheme="minorEastAsia" w:hAnsi="Cambria Math"/>
             </w:rPr>
-            <m:t>-</m:t>
-          </m:r>
-          <m:r>
-            <w:rPr>
-              <w:rFonts w:ascii="Cambria Math" w:eastAsiaTheme="minorEastAsia" w:hAnsi="Cambria Math"/>
-            </w:rPr>
-            <m:t>E</m:t>
+            <m:t>-E</m:t>
           </m:r>
           <m:sSup>
             <m:sSupPr>
@@ -1370,11 +1379,19 @@
         </w:rPr>
         <w:t xml:space="preserve"> which is simply an integration of Y over the interval i</w:t>
       </w:r>
-      <w:r>
-        <w:rPr>
-          <w:rFonts w:eastAsiaTheme="minorEastAsia"/>
-        </w:rPr>
-        <w:t xml:space="preserve">n which the values lie, since </w:t>
+      <w:proofErr w:type="spellStart"/>
+      <w:r>
+        <w:rPr>
+          <w:rFonts w:eastAsiaTheme="minorEastAsia"/>
+        </w:rPr>
+        <w:t>n</w:t>
+      </w:r>
+      <w:proofErr w:type="spellEnd"/>
+      <w:r>
+        <w:rPr>
+          <w:rFonts w:eastAsiaTheme="minorEastAsia"/>
+        </w:rPr>
+        <w:t xml:space="preserve"> which the values lie, since </w:t>
       </w:r>
       <m:oMath>
         <m:r>
@@ -1394,7 +1411,21 @@
         <w:rPr>
           <w:rFonts w:eastAsiaTheme="minorEastAsia"/>
         </w:rPr>
-        <w:t>is simply a uniformly distributed random variable over the interval [-0.5,0.5].</w:t>
+        <w:t>is simply a uniformly distributed random variable over the interval [-0.5</w:t>
+      </w:r>
+      <w:proofErr w:type="gramStart"/>
+      <w:r>
+        <w:rPr>
+          <w:rFonts w:eastAsiaTheme="minorEastAsia"/>
+        </w:rPr>
+        <w:t>,0.5</w:t>
+      </w:r>
+      <w:proofErr w:type="gramEnd"/>
+      <w:r>
+        <w:rPr>
+          <w:rFonts w:eastAsiaTheme="minorEastAsia"/>
+        </w:rPr>
+        <w:t>].</w:t>
       </w:r>
     </w:p>
     <w:p>
@@ -1924,13 +1955,7 @@
                 <w:rPr>
                   <w:rFonts w:ascii="Cambria Math" w:eastAsiaTheme="minorEastAsia" w:hAnsi="Cambria Math"/>
                 </w:rPr>
-                <m:t>-</m:t>
-              </m:r>
-              <m:r>
-                <w:rPr>
-                  <w:rFonts w:ascii="Cambria Math" w:eastAsiaTheme="minorEastAsia" w:hAnsi="Cambria Math"/>
-                </w:rPr>
-                <m:t>0.5</m:t>
+                <m:t>-0.5</m:t>
               </m:r>
             </m:sub>
             <m:sup>
@@ -2206,13 +2231,7 @@
                 <w:rPr>
                   <w:rFonts w:ascii="Cambria Math" w:eastAsiaTheme="minorEastAsia" w:hAnsi="Cambria Math"/>
                 </w:rPr>
-                <m:t>2</m:t>
-              </m:r>
-              <m:r>
-                <w:rPr>
-                  <w:rFonts w:ascii="Cambria Math" w:eastAsiaTheme="minorEastAsia" w:hAnsi="Cambria Math"/>
-                </w:rPr>
-                <m:t>*</m:t>
+                <m:t>2*</m:t>
               </m:r>
               <m:d>
                 <m:dPr>
@@ -2479,6 +2498,7 @@
             <w:rPr>
               <w:rFonts w:ascii="Cambria Math" w:eastAsiaTheme="minorEastAsia" w:hAnsi="Cambria Math"/>
             </w:rPr>
+            <w:lastRenderedPageBreak/>
             <m:t>Var</m:t>
           </m:r>
           <m:d>
@@ -2535,13 +2555,7 @@
             <w:rPr>
               <w:rFonts w:ascii="Cambria Math" w:eastAsiaTheme="minorEastAsia" w:hAnsi="Cambria Math"/>
             </w:rPr>
-            <m:t>-0</m:t>
-          </m:r>
-          <m:r>
-            <w:rPr>
-              <w:rFonts w:ascii="Cambria Math" w:eastAsiaTheme="minorEastAsia" w:hAnsi="Cambria Math"/>
-            </w:rPr>
-            <m:t>=</m:t>
+            <m:t>-0=</m:t>
           </m:r>
           <m:f>
             <m:fPr>
@@ -2830,19 +2844,7 @@
             <w:rPr>
               <w:rFonts w:ascii="Cambria Math" w:eastAsiaTheme="minorEastAsia" w:hAnsi="Cambria Math"/>
             </w:rPr>
-            <m:t>Y</m:t>
-          </m:r>
-          <m:r>
-            <w:rPr>
-              <w:rFonts w:ascii="Cambria Math" w:eastAsiaTheme="minorEastAsia" w:hAnsi="Cambria Math"/>
-            </w:rPr>
-            <m:t>'</m:t>
-          </m:r>
-          <m:r>
-            <w:rPr>
-              <w:rFonts w:ascii="Cambria Math" w:eastAsiaTheme="minorEastAsia" w:hAnsi="Cambria Math"/>
-            </w:rPr>
-            <m:t>=</m:t>
+            <m:t>Y'=</m:t>
           </m:r>
           <m:d>
             <m:dPr>
@@ -2956,8 +2958,16 @@
         <w:rPr>
           <w:rFonts w:eastAsiaTheme="minorEastAsia"/>
         </w:rPr>
-        <w:t xml:space="preserve">Therefore we have applied two operations to the random variable. The first was to sum several (N) values of the random variable. The second was to final divide this by the number of values we summed to get a new random variable </w:t>
-      </w:r>
+        <w:t xml:space="preserve">Therefore we have applied two operations to the random variable. The first was to sum several (N) values of the random variable. The second was to final divide this by the number of values we summed to get a new random </w:t>
+      </w:r>
+      <w:proofErr w:type="gramStart"/>
+      <w:r>
+        <w:rPr>
+          <w:rFonts w:eastAsiaTheme="minorEastAsia"/>
+        </w:rPr>
+        <w:t xml:space="preserve">variable </w:t>
+      </w:r>
+      <w:proofErr w:type="gramEnd"/>
       <m:oMath>
         <m:r>
           <w:rPr>
@@ -3315,8 +3325,16 @@
         <w:rPr>
           <w:rFonts w:eastAsiaTheme="minorEastAsia"/>
         </w:rPr>
-        <w:t xml:space="preserve">Therefore to make the distribution unit variance, we simply need to divide by this number, i.e. we would multiply by  </w:t>
-      </w:r>
+        <w:t xml:space="preserve">Therefore to make the distribution unit variance, we simply need to divide by this number, i.e. we would multiply </w:t>
+      </w:r>
+      <w:proofErr w:type="gramStart"/>
+      <w:r>
+        <w:rPr>
+          <w:rFonts w:eastAsiaTheme="minorEastAsia"/>
+        </w:rPr>
+        <w:t xml:space="preserve">by  </w:t>
+      </w:r>
+      <w:proofErr w:type="gramEnd"/>
       <m:oMath>
         <m:r>
           <w:rPr>
@@ -3351,8 +3369,6 @@
         </w:rPr>
         <w:t>.</w:t>
       </w:r>
-      <w:bookmarkStart w:id="0" w:name="_GoBack"/>
-      <w:bookmarkEnd w:id="0"/>
     </w:p>
     <w:p>
       <w:pPr>
@@ -3391,7 +3407,6 @@
           <w:noProof/>
           <w:lang w:eastAsia="en-GB"/>
         </w:rPr>
-        <w:lastRenderedPageBreak/>
         <w:drawing>
           <wp:inline distT="0" distB="0" distL="0" distR="0" wp14:anchorId="26595083" wp14:editId="3A7A02B4">
             <wp:extent cx="5731510" cy="3223895"/>
@@ -3718,15 +3733,596 @@
       <w:pPr>
         <w:rPr>
           <w:rFonts w:eastAsiaTheme="minorEastAsia"/>
-        </w:rPr>
-      </w:pPr>
-    </w:p>
-    <w:p>
-      <w:pPr>
-        <w:rPr>
-          <w:rFonts w:eastAsiaTheme="minorEastAsia"/>
-        </w:rPr>
-      </w:pPr>
+          <w:b/>
+          <w:u w:val="single"/>
+        </w:rPr>
+      </w:pPr>
+      <w:r>
+        <w:rPr>
+          <w:rFonts w:eastAsiaTheme="minorEastAsia"/>
+          <w:b/>
+          <w:u w:val="single"/>
+        </w:rPr>
+        <w:t>Exercise 3 – Waveforms</w:t>
+      </w:r>
+    </w:p>
+    <w:p>
+      <w:pPr>
+        <w:rPr>
+          <w:rFonts w:eastAsiaTheme="minorEastAsia"/>
+        </w:rPr>
+      </w:pPr>
+      <w:r>
+        <w:rPr>
+          <w:noProof/>
+          <w:lang w:eastAsia="en-GB"/>
+        </w:rPr>
+        <w:drawing>
+          <wp:inline distT="0" distB="0" distL="0" distR="0" wp14:anchorId="73A62D65" wp14:editId="56D8304F">
+            <wp:extent cx="5731510" cy="3223895"/>
+            <wp:effectExtent l="0" t="0" r="2540" b="0"/>
+            <wp:docPr id="13" name="Picture 13"/>
+            <wp:cNvGraphicFramePr>
+              <a:graphicFrameLocks xmlns:a="http://schemas.openxmlformats.org/drawingml/2006/main" noChangeAspect="1"/>
+            </wp:cNvGraphicFramePr>
+            <a:graphic xmlns:a="http://schemas.openxmlformats.org/drawingml/2006/main">
+              <a:graphicData uri="http://schemas.openxmlformats.org/drawingml/2006/picture">
+                <pic:pic xmlns:pic="http://schemas.openxmlformats.org/drawingml/2006/picture">
+                  <pic:nvPicPr>
+                    <pic:cNvPr id="1" name=""/>
+                    <pic:cNvPicPr/>
+                  </pic:nvPicPr>
+                  <pic:blipFill>
+                    <a:blip r:embed="rId15"/>
+                    <a:stretch>
+                      <a:fillRect/>
+                    </a:stretch>
+                  </pic:blipFill>
+                  <pic:spPr>
+                    <a:xfrm>
+                      <a:off x="0" y="0"/>
+                      <a:ext cx="5731510" cy="3223895"/>
+                    </a:xfrm>
+                    <a:prstGeom prst="rect">
+                      <a:avLst/>
+                    </a:prstGeom>
+                  </pic:spPr>
+                </pic:pic>
+              </a:graphicData>
+            </a:graphic>
+          </wp:inline>
+        </w:drawing>
+      </w:r>
+    </w:p>
+    <w:p>
+      <w:pPr>
+        <w:rPr>
+          <w:rFonts w:eastAsiaTheme="minorEastAsia"/>
+        </w:rPr>
+      </w:pPr>
+    </w:p>
+    <w:p>
+      <w:pPr>
+        <w:rPr>
+          <w:rFonts w:eastAsiaTheme="minorEastAsia"/>
+        </w:rPr>
+      </w:pPr>
+    </w:p>
+    <w:p>
+      <w:pPr>
+        <w:rPr>
+          <w:rFonts w:eastAsiaTheme="minorEastAsia"/>
+        </w:rPr>
+      </w:pPr>
+    </w:p>
+    <w:p>
+      <w:pPr>
+        <w:rPr>
+          <w:rFonts w:eastAsiaTheme="minorEastAsia"/>
+        </w:rPr>
+      </w:pPr>
+    </w:p>
+    <w:p>
+      <w:pPr>
+        <w:rPr>
+          <w:rFonts w:eastAsiaTheme="minorEastAsia"/>
+        </w:rPr>
+      </w:pPr>
+    </w:p>
+    <w:p>
+      <w:pPr>
+        <w:rPr>
+          <w:rFonts w:eastAsiaTheme="minorEastAsia"/>
+        </w:rPr>
+      </w:pPr>
+    </w:p>
+    <w:p>
+      <w:pPr>
+        <w:rPr>
+          <w:rFonts w:eastAsiaTheme="minorEastAsia"/>
+        </w:rPr>
+      </w:pPr>
+      <w:r>
+        <w:rPr>
+          <w:noProof/>
+          <w:lang w:eastAsia="en-GB"/>
+        </w:rPr>
+        <w:lastRenderedPageBreak/>
+        <w:drawing>
+          <wp:inline distT="0" distB="0" distL="0" distR="0" wp14:anchorId="5EBEE8D1" wp14:editId="763A793A">
+            <wp:extent cx="5731510" cy="3223895"/>
+            <wp:effectExtent l="0" t="0" r="2540" b="0"/>
+            <wp:docPr id="15" name="Picture 15"/>
+            <wp:cNvGraphicFramePr>
+              <a:graphicFrameLocks xmlns:a="http://schemas.openxmlformats.org/drawingml/2006/main" noChangeAspect="1"/>
+            </wp:cNvGraphicFramePr>
+            <a:graphic xmlns:a="http://schemas.openxmlformats.org/drawingml/2006/main">
+              <a:graphicData uri="http://schemas.openxmlformats.org/drawingml/2006/picture">
+                <pic:pic xmlns:pic="http://schemas.openxmlformats.org/drawingml/2006/picture">
+                  <pic:nvPicPr>
+                    <pic:cNvPr id="1" name=""/>
+                    <pic:cNvPicPr/>
+                  </pic:nvPicPr>
+                  <pic:blipFill>
+                    <a:blip r:embed="rId16"/>
+                    <a:stretch>
+                      <a:fillRect/>
+                    </a:stretch>
+                  </pic:blipFill>
+                  <pic:spPr>
+                    <a:xfrm>
+                      <a:off x="0" y="0"/>
+                      <a:ext cx="5731510" cy="3223895"/>
+                    </a:xfrm>
+                    <a:prstGeom prst="rect">
+                      <a:avLst/>
+                    </a:prstGeom>
+                  </pic:spPr>
+                </pic:pic>
+              </a:graphicData>
+            </a:graphic>
+          </wp:inline>
+        </w:drawing>
+      </w:r>
+    </w:p>
+    <w:p>
+      <w:pPr>
+        <w:rPr>
+          <w:rFonts w:eastAsiaTheme="minorEastAsia"/>
+        </w:rPr>
+      </w:pPr>
+    </w:p>
+    <w:p>
+      <w:pPr>
+        <w:rPr>
+          <w:rFonts w:eastAsiaTheme="minorEastAsia"/>
+        </w:rPr>
+      </w:pPr>
+      <w:r>
+        <w:rPr>
+          <w:noProof/>
+          <w:lang w:eastAsia="en-GB"/>
+        </w:rPr>
+        <w:drawing>
+          <wp:inline distT="0" distB="0" distL="0" distR="0" wp14:anchorId="16042D47" wp14:editId="7004A2C0">
+            <wp:extent cx="5731510" cy="3223895"/>
+            <wp:effectExtent l="0" t="0" r="2540" b="0"/>
+            <wp:docPr id="16" name="Picture 16"/>
+            <wp:cNvGraphicFramePr>
+              <a:graphicFrameLocks xmlns:a="http://schemas.openxmlformats.org/drawingml/2006/main" noChangeAspect="1"/>
+            </wp:cNvGraphicFramePr>
+            <a:graphic xmlns:a="http://schemas.openxmlformats.org/drawingml/2006/main">
+              <a:graphicData uri="http://schemas.openxmlformats.org/drawingml/2006/picture">
+                <pic:pic xmlns:pic="http://schemas.openxmlformats.org/drawingml/2006/picture">
+                  <pic:nvPicPr>
+                    <pic:cNvPr id="1" name=""/>
+                    <pic:cNvPicPr/>
+                  </pic:nvPicPr>
+                  <pic:blipFill>
+                    <a:blip r:embed="rId17"/>
+                    <a:stretch>
+                      <a:fillRect/>
+                    </a:stretch>
+                  </pic:blipFill>
+                  <pic:spPr>
+                    <a:xfrm>
+                      <a:off x="0" y="0"/>
+                      <a:ext cx="5731510" cy="3223895"/>
+                    </a:xfrm>
+                    <a:prstGeom prst="rect">
+                      <a:avLst/>
+                    </a:prstGeom>
+                  </pic:spPr>
+                </pic:pic>
+              </a:graphicData>
+            </a:graphic>
+          </wp:inline>
+        </w:drawing>
+      </w:r>
+    </w:p>
+    <w:p>
+      <w:pPr>
+        <w:rPr>
+          <w:rFonts w:eastAsiaTheme="minorEastAsia"/>
+        </w:rPr>
+      </w:pPr>
+    </w:p>
+    <w:p>
+      <w:pPr>
+        <w:rPr>
+          <w:rFonts w:eastAsiaTheme="minorEastAsia"/>
+        </w:rPr>
+      </w:pPr>
+      <w:r>
+        <w:rPr>
+          <w:noProof/>
+          <w:lang w:eastAsia="en-GB"/>
+        </w:rPr>
+        <w:lastRenderedPageBreak/>
+        <w:drawing>
+          <wp:inline distT="0" distB="0" distL="0" distR="0" wp14:anchorId="323CBB12" wp14:editId="58D859C9">
+            <wp:extent cx="5731510" cy="3223895"/>
+            <wp:effectExtent l="0" t="0" r="2540" b="0"/>
+            <wp:docPr id="18" name="Picture 18"/>
+            <wp:cNvGraphicFramePr>
+              <a:graphicFrameLocks xmlns:a="http://schemas.openxmlformats.org/drawingml/2006/main" noChangeAspect="1"/>
+            </wp:cNvGraphicFramePr>
+            <a:graphic xmlns:a="http://schemas.openxmlformats.org/drawingml/2006/main">
+              <a:graphicData uri="http://schemas.openxmlformats.org/drawingml/2006/picture">
+                <pic:pic xmlns:pic="http://schemas.openxmlformats.org/drawingml/2006/picture">
+                  <pic:nvPicPr>
+                    <pic:cNvPr id="1" name=""/>
+                    <pic:cNvPicPr/>
+                  </pic:nvPicPr>
+                  <pic:blipFill>
+                    <a:blip r:embed="rId18"/>
+                    <a:stretch>
+                      <a:fillRect/>
+                    </a:stretch>
+                  </pic:blipFill>
+                  <pic:spPr>
+                    <a:xfrm>
+                      <a:off x="0" y="0"/>
+                      <a:ext cx="5731510" cy="3223895"/>
+                    </a:xfrm>
+                    <a:prstGeom prst="rect">
+                      <a:avLst/>
+                    </a:prstGeom>
+                  </pic:spPr>
+                </pic:pic>
+              </a:graphicData>
+            </a:graphic>
+          </wp:inline>
+        </w:drawing>
+      </w:r>
+    </w:p>
+    <w:p>
+      <w:pPr>
+        <w:rPr>
+          <w:rFonts w:eastAsiaTheme="minorEastAsia"/>
+        </w:rPr>
+      </w:pPr>
+    </w:p>
+    <w:p>
+      <w:pPr>
+        <w:rPr>
+          <w:rFonts w:eastAsiaTheme="minorEastAsia"/>
+        </w:rPr>
+      </w:pPr>
+      <w:r>
+        <w:rPr>
+          <w:noProof/>
+          <w:lang w:eastAsia="en-GB"/>
+        </w:rPr>
+        <w:drawing>
+          <wp:inline distT="0" distB="0" distL="0" distR="0" wp14:anchorId="27E2B6CA" wp14:editId="59C3F4CF">
+            <wp:extent cx="5731510" cy="3223895"/>
+            <wp:effectExtent l="0" t="0" r="2540" b="0"/>
+            <wp:docPr id="19" name="Picture 19"/>
+            <wp:cNvGraphicFramePr>
+              <a:graphicFrameLocks xmlns:a="http://schemas.openxmlformats.org/drawingml/2006/main" noChangeAspect="1"/>
+            </wp:cNvGraphicFramePr>
+            <a:graphic xmlns:a="http://schemas.openxmlformats.org/drawingml/2006/main">
+              <a:graphicData uri="http://schemas.openxmlformats.org/drawingml/2006/picture">
+                <pic:pic xmlns:pic="http://schemas.openxmlformats.org/drawingml/2006/picture">
+                  <pic:nvPicPr>
+                    <pic:cNvPr id="1" name=""/>
+                    <pic:cNvPicPr/>
+                  </pic:nvPicPr>
+                  <pic:blipFill>
+                    <a:blip r:embed="rId19"/>
+                    <a:stretch>
+                      <a:fillRect/>
+                    </a:stretch>
+                  </pic:blipFill>
+                  <pic:spPr>
+                    <a:xfrm>
+                      <a:off x="0" y="0"/>
+                      <a:ext cx="5731510" cy="3223895"/>
+                    </a:xfrm>
+                    <a:prstGeom prst="rect">
+                      <a:avLst/>
+                    </a:prstGeom>
+                  </pic:spPr>
+                </pic:pic>
+              </a:graphicData>
+            </a:graphic>
+          </wp:inline>
+        </w:drawing>
+      </w:r>
+    </w:p>
+    <w:p>
+      <w:pPr>
+        <w:rPr>
+          <w:rFonts w:eastAsiaTheme="minorEastAsia"/>
+        </w:rPr>
+      </w:pPr>
+    </w:p>
+    <w:p>
+      <w:pPr>
+        <w:rPr>
+          <w:noProof/>
+          <w:lang w:eastAsia="en-GB"/>
+        </w:rPr>
+      </w:pPr>
+    </w:p>
+    <w:p>
+      <w:pPr>
+        <w:rPr>
+          <w:rFonts w:eastAsiaTheme="minorEastAsia"/>
+        </w:rPr>
+      </w:pPr>
+      <w:r>
+        <w:rPr>
+          <w:noProof/>
+          <w:lang w:eastAsia="en-GB"/>
+        </w:rPr>
+        <w:lastRenderedPageBreak/>
+        <w:drawing>
+          <wp:inline distT="0" distB="0" distL="0" distR="0" wp14:anchorId="3B6065A4" wp14:editId="2FA9FBE0">
+            <wp:extent cx="5731510" cy="3223895"/>
+            <wp:effectExtent l="0" t="0" r="2540" b="0"/>
+            <wp:docPr id="22" name="Picture 22"/>
+            <wp:cNvGraphicFramePr>
+              <a:graphicFrameLocks xmlns:a="http://schemas.openxmlformats.org/drawingml/2006/main" noChangeAspect="1"/>
+            </wp:cNvGraphicFramePr>
+            <a:graphic xmlns:a="http://schemas.openxmlformats.org/drawingml/2006/main">
+              <a:graphicData uri="http://schemas.openxmlformats.org/drawingml/2006/picture">
+                <pic:pic xmlns:pic="http://schemas.openxmlformats.org/drawingml/2006/picture">
+                  <pic:nvPicPr>
+                    <pic:cNvPr id="1" name=""/>
+                    <pic:cNvPicPr/>
+                  </pic:nvPicPr>
+                  <pic:blipFill>
+                    <a:blip r:embed="rId20"/>
+                    <a:stretch>
+                      <a:fillRect/>
+                    </a:stretch>
+                  </pic:blipFill>
+                  <pic:spPr>
+                    <a:xfrm>
+                      <a:off x="0" y="0"/>
+                      <a:ext cx="5731510" cy="3223895"/>
+                    </a:xfrm>
+                    <a:prstGeom prst="rect">
+                      <a:avLst/>
+                    </a:prstGeom>
+                  </pic:spPr>
+                </pic:pic>
+              </a:graphicData>
+            </a:graphic>
+          </wp:inline>
+        </w:drawing>
+      </w:r>
+    </w:p>
+    <w:p>
+      <w:pPr>
+        <w:rPr>
+          <w:rFonts w:eastAsiaTheme="minorEastAsia"/>
+        </w:rPr>
+      </w:pPr>
+      <w:r>
+        <w:rPr>
+          <w:noProof/>
+          <w:lang w:eastAsia="en-GB"/>
+        </w:rPr>
+        <w:drawing>
+          <wp:inline distT="0" distB="0" distL="0" distR="0" wp14:anchorId="24AB2995" wp14:editId="7369C56E">
+            <wp:extent cx="5731510" cy="3223895"/>
+            <wp:effectExtent l="0" t="0" r="2540" b="0"/>
+            <wp:docPr id="23" name="Picture 23"/>
+            <wp:cNvGraphicFramePr>
+              <a:graphicFrameLocks xmlns:a="http://schemas.openxmlformats.org/drawingml/2006/main" noChangeAspect="1"/>
+            </wp:cNvGraphicFramePr>
+            <a:graphic xmlns:a="http://schemas.openxmlformats.org/drawingml/2006/main">
+              <a:graphicData uri="http://schemas.openxmlformats.org/drawingml/2006/picture">
+                <pic:pic xmlns:pic="http://schemas.openxmlformats.org/drawingml/2006/picture">
+                  <pic:nvPicPr>
+                    <pic:cNvPr id="1" name=""/>
+                    <pic:cNvPicPr/>
+                  </pic:nvPicPr>
+                  <pic:blipFill>
+                    <a:blip r:embed="rId21"/>
+                    <a:stretch>
+                      <a:fillRect/>
+                    </a:stretch>
+                  </pic:blipFill>
+                  <pic:spPr>
+                    <a:xfrm>
+                      <a:off x="0" y="0"/>
+                      <a:ext cx="5731510" cy="3223895"/>
+                    </a:xfrm>
+                    <a:prstGeom prst="rect">
+                      <a:avLst/>
+                    </a:prstGeom>
+                  </pic:spPr>
+                </pic:pic>
+              </a:graphicData>
+            </a:graphic>
+          </wp:inline>
+        </w:drawing>
+      </w:r>
+    </w:p>
+    <w:p>
+      <w:pPr>
+        <w:rPr>
+          <w:rFonts w:eastAsiaTheme="minorEastAsia"/>
+        </w:rPr>
+      </w:pPr>
+      <w:r>
+        <w:rPr>
+          <w:rFonts w:eastAsiaTheme="minorEastAsia"/>
+        </w:rPr>
+        <w:t>Altered to only include 30Hz component.</w:t>
+      </w:r>
+    </w:p>
+    <w:p>
+      <w:pPr>
+        <w:rPr>
+          <w:rFonts w:eastAsiaTheme="minorEastAsia"/>
+        </w:rPr>
+      </w:pPr>
+      <w:r>
+        <w:rPr>
+          <w:noProof/>
+          <w:lang w:eastAsia="en-GB"/>
+        </w:rPr>
+        <w:lastRenderedPageBreak/>
+        <w:drawing>
+          <wp:inline distT="0" distB="0" distL="0" distR="0" wp14:anchorId="56F6EF99" wp14:editId="67FE6576">
+            <wp:extent cx="5731510" cy="3223895"/>
+            <wp:effectExtent l="0" t="0" r="2540" b="0"/>
+            <wp:docPr id="24" name="Picture 24"/>
+            <wp:cNvGraphicFramePr>
+              <a:graphicFrameLocks xmlns:a="http://schemas.openxmlformats.org/drawingml/2006/main" noChangeAspect="1"/>
+            </wp:cNvGraphicFramePr>
+            <a:graphic xmlns:a="http://schemas.openxmlformats.org/drawingml/2006/main">
+              <a:graphicData uri="http://schemas.openxmlformats.org/drawingml/2006/picture">
+                <pic:pic xmlns:pic="http://schemas.openxmlformats.org/drawingml/2006/picture">
+                  <pic:nvPicPr>
+                    <pic:cNvPr id="1" name=""/>
+                    <pic:cNvPicPr/>
+                  </pic:nvPicPr>
+                  <pic:blipFill>
+                    <a:blip r:embed="rId22"/>
+                    <a:stretch>
+                      <a:fillRect/>
+                    </a:stretch>
+                  </pic:blipFill>
+                  <pic:spPr>
+                    <a:xfrm>
+                      <a:off x="0" y="0"/>
+                      <a:ext cx="5731510" cy="3223895"/>
+                    </a:xfrm>
+                    <a:prstGeom prst="rect">
+                      <a:avLst/>
+                    </a:prstGeom>
+                  </pic:spPr>
+                </pic:pic>
+              </a:graphicData>
+            </a:graphic>
+          </wp:inline>
+        </w:drawing>
+      </w:r>
+    </w:p>
+    <w:p>
+      <w:pPr>
+        <w:rPr>
+          <w:rFonts w:eastAsiaTheme="minorEastAsia"/>
+        </w:rPr>
+      </w:pPr>
+      <w:r>
+        <w:rPr>
+          <w:noProof/>
+          <w:lang w:eastAsia="en-GB"/>
+        </w:rPr>
+        <w:drawing>
+          <wp:inline distT="0" distB="0" distL="0" distR="0" wp14:anchorId="1F6E89D1" wp14:editId="36136DD8">
+            <wp:extent cx="5731510" cy="3223895"/>
+            <wp:effectExtent l="0" t="0" r="2540" b="0"/>
+            <wp:docPr id="25" name="Picture 25"/>
+            <wp:cNvGraphicFramePr>
+              <a:graphicFrameLocks xmlns:a="http://schemas.openxmlformats.org/drawingml/2006/main" noChangeAspect="1"/>
+            </wp:cNvGraphicFramePr>
+            <a:graphic xmlns:a="http://schemas.openxmlformats.org/drawingml/2006/main">
+              <a:graphicData uri="http://schemas.openxmlformats.org/drawingml/2006/picture">
+                <pic:pic xmlns:pic="http://schemas.openxmlformats.org/drawingml/2006/picture">
+                  <pic:nvPicPr>
+                    <pic:cNvPr id="1" name=""/>
+                    <pic:cNvPicPr/>
+                  </pic:nvPicPr>
+                  <pic:blipFill>
+                    <a:blip r:embed="rId23"/>
+                    <a:stretch>
+                      <a:fillRect/>
+                    </a:stretch>
+                  </pic:blipFill>
+                  <pic:spPr>
+                    <a:xfrm>
+                      <a:off x="0" y="0"/>
+                      <a:ext cx="5731510" cy="3223895"/>
+                    </a:xfrm>
+                    <a:prstGeom prst="rect">
+                      <a:avLst/>
+                    </a:prstGeom>
+                  </pic:spPr>
+                </pic:pic>
+              </a:graphicData>
+            </a:graphic>
+          </wp:inline>
+        </w:drawing>
+      </w:r>
+    </w:p>
+    <w:p>
+      <w:pPr>
+        <w:rPr>
+          <w:rFonts w:eastAsiaTheme="minorEastAsia"/>
+        </w:rPr>
+      </w:pPr>
+      <w:r>
+        <w:rPr>
+          <w:noProof/>
+          <w:lang w:eastAsia="en-GB"/>
+        </w:rPr>
+        <w:lastRenderedPageBreak/>
+        <w:drawing>
+          <wp:inline distT="0" distB="0" distL="0" distR="0" wp14:anchorId="6D19E274" wp14:editId="28386BBC">
+            <wp:extent cx="5731510" cy="3223895"/>
+            <wp:effectExtent l="0" t="0" r="2540" b="0"/>
+            <wp:docPr id="26" name="Picture 26"/>
+            <wp:cNvGraphicFramePr>
+              <a:graphicFrameLocks xmlns:a="http://schemas.openxmlformats.org/drawingml/2006/main" noChangeAspect="1"/>
+            </wp:cNvGraphicFramePr>
+            <a:graphic xmlns:a="http://schemas.openxmlformats.org/drawingml/2006/main">
+              <a:graphicData uri="http://schemas.openxmlformats.org/drawingml/2006/picture">
+                <pic:pic xmlns:pic="http://schemas.openxmlformats.org/drawingml/2006/picture">
+                  <pic:nvPicPr>
+                    <pic:cNvPr id="1" name=""/>
+                    <pic:cNvPicPr/>
+                  </pic:nvPicPr>
+                  <pic:blipFill>
+                    <a:blip r:embed="rId24"/>
+                    <a:stretch>
+                      <a:fillRect/>
+                    </a:stretch>
+                  </pic:blipFill>
+                  <pic:spPr>
+                    <a:xfrm>
+                      <a:off x="0" y="0"/>
+                      <a:ext cx="5731510" cy="3223895"/>
+                    </a:xfrm>
+                    <a:prstGeom prst="rect">
+                      <a:avLst/>
+                    </a:prstGeom>
+                  </pic:spPr>
+                </pic:pic>
+              </a:graphicData>
+            </a:graphic>
+          </wp:inline>
+        </w:drawing>
+      </w:r>
+      <w:bookmarkStart w:id="0" w:name="_GoBack"/>
+      <w:bookmarkEnd w:id="0"/>
     </w:p>
     <w:p>
       <w:pPr>

</xml_diff>